<commit_message>
update outliers in boxplot.
</commit_message>
<xml_diff>
--- a/statistics_examples.docx
+++ b/statistics_examples.docx
@@ -1,6 +1,6 @@
 
 <file path=word/document.xml><?xml version="1.0" encoding="utf-8"?>
-<w:document xmlns:wpc="http://schemas.microsoft.com/office/word/2010/wordprocessingCanvas" xmlns:mo="http://schemas.microsoft.com/office/mac/office/2008/main" xmlns:mc="http://schemas.openxmlformats.org/markup-compatibility/2006" xmlns:mv="urn:schemas-microsoft-com:mac:vml" xmlns:o="urn:schemas-microsoft-com:office:office" xmlns:r="http://schemas.openxmlformats.org/officeDocument/2006/relationships" xmlns:m="http://schemas.openxmlformats.org/officeDocument/2006/math" xmlns:v="urn:schemas-microsoft-com:vml" xmlns:wp14="http://schemas.microsoft.com/office/word/2010/wordprocessingDrawing" xmlns:wp="http://schemas.openxmlformats.org/drawingml/2006/wordprocessingDrawing" xmlns:w10="urn:schemas-microsoft-com:office:word" xmlns:w="http://schemas.openxmlformats.org/wordprocessingml/2006/main" xmlns:w14="http://schemas.microsoft.com/office/word/2010/wordml" xmlns:wpg="http://schemas.microsoft.com/office/word/2010/wordprocessingGroup" xmlns:wpi="http://schemas.microsoft.com/office/word/2010/wordprocessingInk" xmlns:wne="http://schemas.microsoft.com/office/word/2006/wordml" xmlns:wps="http://schemas.microsoft.com/office/word/2010/wordprocessingShape" mc:Ignorable="w14 wp14">
+<w:document xmlns:wpc="http://schemas.microsoft.com/office/word/2010/wordprocessingCanvas" xmlns:cx="http://schemas.microsoft.com/office/drawing/2014/chartex" xmlns:mc="http://schemas.openxmlformats.org/markup-compatibility/2006" xmlns:o="urn:schemas-microsoft-com:office:office" xmlns:r="http://schemas.openxmlformats.org/officeDocument/2006/relationships" xmlns:m="http://schemas.openxmlformats.org/officeDocument/2006/math" xmlns:v="urn:schemas-microsoft-com:vml" xmlns:wp14="http://schemas.microsoft.com/office/word/2010/wordprocessingDrawing" xmlns:wp="http://schemas.openxmlformats.org/drawingml/2006/wordprocessingDrawing" xmlns:w10="urn:schemas-microsoft-com:office:word" xmlns:w="http://schemas.openxmlformats.org/wordprocessingml/2006/main" xmlns:w14="http://schemas.microsoft.com/office/word/2010/wordml" xmlns:w15="http://schemas.microsoft.com/office/word/2012/wordml" xmlns:w16se="http://schemas.microsoft.com/office/word/2015/wordml/symex" xmlns:wpg="http://schemas.microsoft.com/office/word/2010/wordprocessingGroup" xmlns:wpi="http://schemas.microsoft.com/office/word/2010/wordprocessingInk" xmlns:wne="http://schemas.microsoft.com/office/word/2006/wordml" xmlns:wps="http://schemas.microsoft.com/office/word/2010/wordprocessingShape" mc:Ignorable="w14 w15 w16se wp14">
   <w:body>
     <w:p>
       <w:pPr>
@@ -585,7 +585,7 @@
       <w:r>
         <w:rPr>
           <w:noProof/>
-          <w:lang w:val="en-US"/>
+          <w:lang w:val="en-IE" w:eastAsia="en-IE"/>
         </w:rPr>
         <w:drawing>
           <wp:inline distT="0" distB="0" distL="0" distR="0" wp14:anchorId="6FA99B9F" wp14:editId="58C40F1B">
@@ -605,7 +605,7 @@
                     </pic:cNvPicPr>
                   </pic:nvPicPr>
                   <pic:blipFill>
-                    <a:blip r:embed="rId6"/>
+                    <a:blip r:embed="rId5"/>
                     <a:srcRect/>
                     <a:stretch>
                       <a:fillRect/>
@@ -1652,23 +1652,7 @@
         <w:jc w:val="both"/>
       </w:pPr>
       <w:r>
-        <w:t>iv</w:t>
-      </w:r>
-      <w:proofErr w:type="gramStart"/>
-      <w:r>
-        <w:t>)   Do</w:t>
-      </w:r>
-      <w:proofErr w:type="gramEnd"/>
-      <w:r>
-        <w:t xml:space="preserve"> you detect any outliers in the data? Explain with the aid of diagrams using both the box chart and </w:t>
-      </w:r>
-      <w:proofErr w:type="gramStart"/>
-      <w:r>
-        <w:t>z-score</w:t>
-      </w:r>
-      <w:proofErr w:type="gramEnd"/>
-      <w:r>
-        <w:t xml:space="preserve"> methods. Show all calculations.</w:t>
+        <w:t>iv)   Do you detect any outliers in the data? Explain with the aid of diagrams using both the box chart and z-score methods. Show all calculations.</w:t>
       </w:r>
       <w:r>
         <w:rPr>
@@ -1725,303 +1709,339 @@
     <w:p/>
     <w:p>
       <w:r>
-        <w:t xml:space="preserve"># </w:t>
+        <w:t># hand-written formula for variance and standard deviation</w:t>
+      </w:r>
+    </w:p>
+    <w:p>
+      <w:proofErr w:type="spellStart"/>
+      <w:r>
+        <w:t>jumps_var</w:t>
+      </w:r>
+      <w:proofErr w:type="spellEnd"/>
+      <w:r>
+        <w:t xml:space="preserve"> = (sum(jumps^2) - sum(jumps)^2/length(jumps))/(length(jumps) - 1)</w:t>
+      </w:r>
+    </w:p>
+    <w:p>
+      <w:proofErr w:type="spellStart"/>
+      <w:r>
+        <w:t>jumps_var</w:t>
+      </w:r>
+      <w:proofErr w:type="spellEnd"/>
+    </w:p>
+    <w:p/>
+    <w:p>
+      <w:r>
+        <w:t>9.451781</w:t>
+      </w:r>
+      <w:r>
+        <w:t xml:space="preserve"> inches squared</w:t>
+      </w:r>
+    </w:p>
+    <w:p/>
+    <w:p>
+      <w:r>
+        <w:t xml:space="preserve">iii) The standard deviation is the square root of the variance </w:t>
+      </w:r>
+    </w:p>
+    <w:p/>
+    <w:p>
+      <w:proofErr w:type="spellStart"/>
+      <w:r>
+        <w:t>sqrt</w:t>
+      </w:r>
+      <w:proofErr w:type="spellEnd"/>
+      <w:r>
+        <w:t>(</w:t>
+      </w:r>
+      <w:proofErr w:type="spellStart"/>
+      <w:r>
+        <w:t>jumps_var</w:t>
+      </w:r>
+      <w:proofErr w:type="spellEnd"/>
+      <w:r>
+        <w:t>)</w:t>
+      </w:r>
+    </w:p>
+    <w:p>
+      <w:r>
+        <w:t>3.074375</w:t>
+      </w:r>
+      <w:r>
+        <w:t xml:space="preserve"> inches</w:t>
+      </w:r>
+    </w:p>
+    <w:p/>
+    <w:p>
+      <w:r>
+        <w:t>iv) A box plot, aka box and whisker plot shows if there are outliers.</w:t>
+      </w:r>
+    </w:p>
+    <w:p/>
+    <w:p>
+      <w:r>
+        <w:t xml:space="preserve">Calculate mean = Sum Xi / Number X = </w:t>
+      </w:r>
+      <w:r>
+        <w:t>9.211538</w:t>
+      </w:r>
+    </w:p>
+    <w:p/>
+    <w:p>
+      <w:r>
+        <w:t xml:space="preserve">Outliers </w:t>
       </w:r>
       <w:proofErr w:type="gramStart"/>
       <w:r>
-        <w:t>hand</w:t>
+        <w:t>are  =</w:t>
       </w:r>
       <w:proofErr w:type="gramEnd"/>
       <w:r>
-        <w:t>-written formula for variance and standard deviation</w:t>
-      </w:r>
-    </w:p>
-    <w:p>
+        <w:t xml:space="preserve"> &gt; mean + 2*</w:t>
+      </w:r>
       <w:proofErr w:type="spellStart"/>
+      <w:r>
+        <w:t>sd</w:t>
+      </w:r>
+      <w:proofErr w:type="spellEnd"/>
+      <w:r>
+        <w:t xml:space="preserve"> </w:t>
+      </w:r>
+    </w:p>
+    <w:p>
+      <w:r>
+        <w:t xml:space="preserve">               &lt; mean – 2*</w:t>
+      </w:r>
+      <w:proofErr w:type="spellStart"/>
+      <w:r>
+        <w:t>sd</w:t>
+      </w:r>
+      <w:proofErr w:type="spellEnd"/>
+    </w:p>
+    <w:p/>
+    <w:p>
+      <w:r>
+        <w:t>On a whisker plot they 1.5 times the IQR.</w:t>
+      </w:r>
+    </w:p>
+    <w:p/>
+    <w:p>
+      <w:r>
+        <w:t>To get IQR</w:t>
+      </w:r>
+    </w:p>
+    <w:p/>
+    <w:p>
+      <w:r>
+        <w:t>Sort the data points:</w:t>
+      </w:r>
+    </w:p>
+    <w:p>
+      <w:r>
+        <w:t>4.96</w:t>
+      </w:r>
       <w:proofErr w:type="gramStart"/>
       <w:r>
-        <w:t>jumps</w:t>
+        <w:t>,</w:t>
+      </w:r>
+      <w:r>
+        <w:t xml:space="preserve">  5.12</w:t>
       </w:r>
       <w:proofErr w:type="gramEnd"/>
       <w:r>
-        <w:t>_var</w:t>
+        <w:t>,</w:t>
+      </w:r>
+      <w:r>
+        <w:t xml:space="preserve">  5.84</w:t>
+      </w:r>
+      <w:r>
+        <w:t>,</w:t>
+      </w:r>
+      <w:r>
+        <w:t xml:space="preserve">  7.21</w:t>
+      </w:r>
+      <w:r>
+        <w:t>,</w:t>
+      </w:r>
+      <w:r>
+        <w:t xml:space="preserve">  7.92</w:t>
+      </w:r>
+      <w:r>
+        <w:t>,</w:t>
+      </w:r>
+      <w:r>
+        <w:t xml:space="preserve">  8.23</w:t>
+      </w:r>
+      <w:r>
+        <w:t>,</w:t>
+      </w:r>
+      <w:r>
+        <w:t xml:space="preserve">  8.32</w:t>
+      </w:r>
+      <w:r>
+        <w:t>,</w:t>
+      </w:r>
+      <w:r>
+        <w:t xml:space="preserve">  9.76</w:t>
+      </w:r>
+      <w:r>
+        <w:t>,</w:t>
+      </w:r>
+      <w:r>
+        <w:t xml:space="preserve"> 11.13</w:t>
+      </w:r>
+      <w:r>
+        <w:t>,</w:t>
+      </w:r>
+      <w:r>
+        <w:t xml:space="preserve"> 12.11</w:t>
+      </w:r>
+      <w:r>
+        <w:t>,</w:t>
+      </w:r>
+      <w:r>
+        <w:t xml:space="preserve"> 12.21</w:t>
+      </w:r>
+      <w:r>
+        <w:t>,</w:t>
+      </w:r>
+      <w:r>
+        <w:t xml:space="preserve"> 12.43</w:t>
+      </w:r>
+      <w:r>
+        <w:t>,</w:t>
+      </w:r>
+      <w:r>
+        <w:t xml:space="preserve"> 14.51</w:t>
+      </w:r>
+    </w:p>
+    <w:p>
+      <w:r>
+        <w:t>Find the median:</w:t>
+      </w:r>
+    </w:p>
+    <w:p>
+      <w:r>
+        <w:t>8.32 – there should be 6 points lower and 6 points higher</w:t>
+      </w:r>
+    </w:p>
+    <w:p>
+      <w:r>
+        <w:lastRenderedPageBreak/>
+        <w:t>Find 1Q – 25% quartile –</w:t>
+      </w:r>
+      <w:r>
+        <w:t xml:space="preserve"> median of lower 7</w:t>
+      </w:r>
+      <w:r>
+        <w:t xml:space="preserve"> = </w:t>
+      </w:r>
+      <w:r>
+        <w:t>7.21</w:t>
+      </w:r>
+    </w:p>
+    <w:p>
+      <w:r>
+        <w:t>Find 3Q – 75% quartile – median of upper 7 = 12.11</w:t>
+      </w:r>
+    </w:p>
+    <w:p>
+      <w:r>
+        <w:t xml:space="preserve">Find </w:t>
+      </w:r>
+      <w:r>
+        <w:t xml:space="preserve">IQR –&gt; 3Q – 1Q -&gt;  = </w:t>
+      </w:r>
+      <w:r>
+        <w:t xml:space="preserve">12.11 – 7.21 = </w:t>
+      </w:r>
+      <w:r>
+        <w:t>4.9</w:t>
+      </w:r>
+    </w:p>
+    <w:p/>
+    <w:p>
+      <w:r>
+        <w:t>1.5 times 4.9 = 7.35</w:t>
+      </w:r>
+    </w:p>
+    <w:p/>
+    <w:p>
+      <w:r>
+        <w:t xml:space="preserve">1 </w:t>
+      </w:r>
+      <w:proofErr w:type="spellStart"/>
+      <w:r>
+        <w:t>sd</w:t>
       </w:r>
       <w:proofErr w:type="spellEnd"/>
       <w:r>
-        <w:t xml:space="preserve"> = (sum(jumps^2) - sum(jumps)^2/length(jumps))/(length(jumps) - 1)</w:t>
-      </w:r>
-    </w:p>
-    <w:p>
-      <w:proofErr w:type="spellStart"/>
-      <w:proofErr w:type="gramStart"/>
-      <w:r>
-        <w:t>jumps</w:t>
-      </w:r>
-      <w:proofErr w:type="gramEnd"/>
-      <w:r>
-        <w:t>_var</w:t>
-      </w:r>
-      <w:proofErr w:type="spellEnd"/>
+        <w:t xml:space="preserve"> are any number &gt; 4.9 * 1.5, and any value &lt; 4.9 * 1.5</w:t>
+      </w:r>
     </w:p>
     <w:p/>
     <w:p>
       <w:r>
-        <w:t>9.451781</w:t>
-      </w:r>
-    </w:p>
-    <w:p/>
-    <w:p>
-      <w:r>
-        <w:t xml:space="preserve">iii) The standard deviation is the square root of the variance </w:t>
-      </w:r>
-    </w:p>
-    <w:p/>
-    <w:p>
-      <w:proofErr w:type="spellStart"/>
-      <w:proofErr w:type="gramStart"/>
-      <w:r>
-        <w:t>sqrt</w:t>
-      </w:r>
-      <w:proofErr w:type="spellEnd"/>
-      <w:proofErr w:type="gramEnd"/>
-      <w:r>
-        <w:t>(</w:t>
-      </w:r>
-      <w:proofErr w:type="spellStart"/>
-      <w:r>
-        <w:t>jumps_var</w:t>
-      </w:r>
-      <w:proofErr w:type="spellEnd"/>
-      <w:r>
-        <w:t>)</w:t>
-      </w:r>
-    </w:p>
-    <w:p>
-      <w:r>
-        <w:t>3.074375</w:t>
-      </w:r>
-    </w:p>
-    <w:p/>
-    <w:p>
-      <w:proofErr w:type="gramStart"/>
-      <w:r>
-        <w:t>iv) A</w:t>
-      </w:r>
-      <w:proofErr w:type="gramEnd"/>
-      <w:r>
-        <w:t xml:space="preserve"> box plot, aka box and whisker plot shows if there are outliers.</w:t>
-      </w:r>
-    </w:p>
-    <w:p/>
-    <w:p>
-      <w:r>
-        <w:t xml:space="preserve">Calculate mean = Sum Xi / Number X = </w:t>
-      </w:r>
-      <w:r>
-        <w:t>9.211538</w:t>
-      </w:r>
-    </w:p>
-    <w:p/>
-    <w:p>
-      <w:r>
-        <w:t>Outliers are  = &gt; mean + 2*</w:t>
-      </w:r>
-      <w:proofErr w:type="spellStart"/>
-      <w:proofErr w:type="gramStart"/>
-      <w:r>
-        <w:t>sd</w:t>
-      </w:r>
-      <w:proofErr w:type="spellEnd"/>
-      <w:proofErr w:type="gramEnd"/>
-      <w:r>
-        <w:t xml:space="preserve"> </w:t>
-      </w:r>
-    </w:p>
-    <w:p>
-      <w:r>
-        <w:t xml:space="preserve">               &lt; </w:t>
-      </w:r>
-      <w:proofErr w:type="gramStart"/>
-      <w:r>
-        <w:t>mean</w:t>
-      </w:r>
-      <w:proofErr w:type="gramEnd"/>
-      <w:r>
-        <w:t xml:space="preserve"> – 2*</w:t>
-      </w:r>
-      <w:proofErr w:type="spellStart"/>
-      <w:r>
-        <w:t>sd</w:t>
-      </w:r>
-      <w:proofErr w:type="spellEnd"/>
-    </w:p>
-    <w:p/>
-    <w:p>
-      <w:r>
-        <w:t>On a whisker plot they 1.5 times the IQR.</w:t>
-      </w:r>
-    </w:p>
-    <w:p/>
-    <w:p>
-      <w:r>
-        <w:t>To get IQR</w:t>
-      </w:r>
-    </w:p>
-    <w:p/>
-    <w:p>
-      <w:r>
-        <w:t>Sort the data points:</w:t>
-      </w:r>
-    </w:p>
-    <w:p>
-      <w:r>
-        <w:t>4.96</w:t>
-      </w:r>
-      <w:proofErr w:type="gramStart"/>
-      <w:r>
-        <w:t>,</w:t>
-      </w:r>
-      <w:r>
-        <w:t xml:space="preserve">  5.12</w:t>
-      </w:r>
-      <w:proofErr w:type="gramEnd"/>
-      <w:r>
-        <w:t>,</w:t>
-      </w:r>
-      <w:r>
-        <w:t xml:space="preserve">  5.84</w:t>
-      </w:r>
-      <w:r>
-        <w:t>,</w:t>
-      </w:r>
-      <w:r>
-        <w:t xml:space="preserve">  7.21</w:t>
-      </w:r>
-      <w:r>
-        <w:t>,</w:t>
-      </w:r>
-      <w:r>
-        <w:t xml:space="preserve">  7.92</w:t>
-      </w:r>
-      <w:r>
-        <w:t>,</w:t>
-      </w:r>
-      <w:r>
-        <w:t xml:space="preserve">  8.23</w:t>
-      </w:r>
-      <w:r>
-        <w:t>,</w:t>
-      </w:r>
-      <w:r>
-        <w:t xml:space="preserve">  8.32</w:t>
-      </w:r>
-      <w:r>
-        <w:t>,</w:t>
-      </w:r>
-      <w:r>
-        <w:t xml:space="preserve">  9.76</w:t>
-      </w:r>
-      <w:r>
-        <w:t>,</w:t>
-      </w:r>
-      <w:r>
-        <w:t xml:space="preserve"> 11.13</w:t>
-      </w:r>
-      <w:r>
-        <w:t>,</w:t>
-      </w:r>
-      <w:r>
-        <w:t xml:space="preserve"> 12.11</w:t>
-      </w:r>
-      <w:r>
-        <w:t>,</w:t>
-      </w:r>
-      <w:r>
-        <w:t xml:space="preserve"> 12.21</w:t>
-      </w:r>
-      <w:r>
-        <w:t>,</w:t>
-      </w:r>
-      <w:r>
-        <w:t xml:space="preserve"> 12.43</w:t>
-      </w:r>
-      <w:r>
-        <w:t>,</w:t>
-      </w:r>
-      <w:r>
-        <w:t xml:space="preserve"> 14.51</w:t>
-      </w:r>
-    </w:p>
-    <w:p>
-      <w:r>
-        <w:t>Find the median:</w:t>
-      </w:r>
-    </w:p>
-    <w:p>
-      <w:r>
-        <w:t>8.32 – there should be 6 points lower and 6 points higher</w:t>
-      </w:r>
-    </w:p>
-    <w:p>
-      <w:r>
-        <w:t>Find 1Q – 25% quartile –</w:t>
-      </w:r>
-      <w:r>
-        <w:t xml:space="preserve"> median of lower 7</w:t>
-      </w:r>
-      <w:r>
-        <w:t xml:space="preserve"> = </w:t>
-      </w:r>
-      <w:r>
-        <w:t>7.21</w:t>
-      </w:r>
-    </w:p>
-    <w:p>
-      <w:r>
-        <w:t>Find 3Q – 75% quartile – median of upper 7 = 12.11</w:t>
-      </w:r>
-    </w:p>
-    <w:p>
-      <w:r>
-        <w:t xml:space="preserve">Find </w:t>
-      </w:r>
-      <w:r>
-        <w:t xml:space="preserve">IQR –&gt; 3Q – 1Q -&gt;  = </w:t>
-      </w:r>
-      <w:r>
-        <w:t xml:space="preserve">12.11 – 7.21 = </w:t>
-      </w:r>
-      <w:r>
-        <w:t>4.9</w:t>
-      </w:r>
-    </w:p>
-    <w:p/>
-    <w:p>
-      <w:r>
-        <w:t>1.5 times 4.9 = 7.35</w:t>
-      </w:r>
-    </w:p>
-    <w:p/>
-    <w:p>
-      <w:r>
-        <w:t>There outliers are any number &gt; 4.9 * 1.5, and any value &lt; 4.9 * 1.5</w:t>
-      </w:r>
-    </w:p>
-    <w:p/>
-    <w:p>
-      <w:r>
         <w:t xml:space="preserve">So </w:t>
       </w:r>
       <w:r>
-        <w:t>8.32 + 7.35 is upper outlier, or median 8.32 – 7.35 is lower outlier.</w:t>
-      </w:r>
-    </w:p>
-    <w:p>
-      <w:r>
-        <w:t>There are no outliers.</w:t>
-      </w:r>
-    </w:p>
-    <w:p/>
+        <w:t>Q3 12</w:t>
+      </w:r>
+      <w:r>
+        <w:t>.</w:t>
+      </w:r>
+      <w:r>
+        <w:t>11</w:t>
+      </w:r>
+      <w:r>
+        <w:t xml:space="preserve"> + 7.35 </w:t>
+      </w:r>
+      <w:r>
+        <w:t xml:space="preserve">or greatest value </w:t>
+      </w:r>
+      <w:r>
+        <w:t>is upper whisker</w:t>
+      </w:r>
+      <w:r>
+        <w:t xml:space="preserve">, or </w:t>
+      </w:r>
+      <w:r>
+        <w:t>Q1 7.21</w:t>
+      </w:r>
+      <w:r>
+        <w:t xml:space="preserve"> – 7.35 </w:t>
+      </w:r>
+      <w:r>
+        <w:t xml:space="preserve">or </w:t>
+      </w:r>
+      <w:r>
+        <w:t xml:space="preserve">lowest value </w:t>
+      </w:r>
+      <w:r>
+        <w:t>is lower whisker</w:t>
+      </w:r>
+      <w:r>
+        <w:t>.</w:t>
+      </w:r>
+    </w:p>
+    <w:p>
+      <w:r>
+        <w:t xml:space="preserve">As all values are in the </w:t>
+      </w:r>
+      <w:r>
+        <w:t xml:space="preserve">whisker </w:t>
+      </w:r>
+      <w:r>
+        <w:t>range t</w:t>
+      </w:r>
+      <w:r>
+        <w:t>here are no outliers.</w:t>
+      </w:r>
+    </w:p>
+    <w:p>
+      <w:bookmarkStart w:id="0" w:name="_GoBack"/>
+      <w:bookmarkEnd w:id="0"/>
+    </w:p>
     <w:p>
       <w:r>
         <w:t>Calculate z scores for each value and rejects those &gt; 2, or less than – 2</w:t>
@@ -2308,6 +2328,7 @@
         <w:jc w:val="both"/>
       </w:pPr>
       <w:r>
+        <w:lastRenderedPageBreak/>
         <w:t>H:  {NDE detects a “hit”}</w:t>
       </w:r>
     </w:p>
@@ -2379,15 +2400,7 @@
         <w:jc w:val="both"/>
       </w:pPr>
       <w:r>
-        <w:t xml:space="preserve">   Determine </w:t>
-      </w:r>
-      <w:proofErr w:type="gramStart"/>
-      <w:r>
-        <w:t>P(</w:t>
-      </w:r>
-      <w:proofErr w:type="gramEnd"/>
-      <w:r>
-        <w:t>H|D) and P(H|</w:t>
+        <w:t xml:space="preserve">   Determine P(H|D) and P(H|</w:t>
       </w:r>
       <m:oMath>
         <m:sSup>
@@ -2462,15 +2475,7 @@
         <w:jc w:val="both"/>
       </w:pPr>
       <w:r>
-        <w:t xml:space="preserve">Determine </w:t>
-      </w:r>
-      <w:proofErr w:type="gramStart"/>
-      <w:r>
-        <w:t>P(</w:t>
-      </w:r>
-      <w:proofErr w:type="gramEnd"/>
-      <w:r>
-        <w:t xml:space="preserve">H). </w:t>
+        <w:t xml:space="preserve">Determine P(H). </w:t>
       </w:r>
       <w:r>
         <w:tab/>
@@ -2506,15 +2511,7 @@
         <w:jc w:val="both"/>
       </w:pPr>
       <w:r>
-        <w:t xml:space="preserve">Determine </w:t>
-      </w:r>
-      <w:proofErr w:type="gramStart"/>
-      <w:r>
-        <w:t>P(</w:t>
-      </w:r>
-      <w:proofErr w:type="gramEnd"/>
-      <w:r>
-        <w:t xml:space="preserve">D|H) </w:t>
+        <w:t xml:space="preserve">Determine P(D|H) </w:t>
       </w:r>
       <w:r>
         <w:tab/>
@@ -2559,7 +2556,7 @@
           <w:b/>
           <w:noProof/>
           <w:shd w:val="clear" w:color="auto" w:fill="FFFFFF"/>
-          <w:lang w:val="en-US"/>
+          <w:lang w:val="en-IE" w:eastAsia="en-IE"/>
         </w:rPr>
         <w:drawing>
           <wp:inline distT="0" distB="0" distL="0" distR="0" wp14:anchorId="5D34D99C" wp14:editId="4F8D2D7B">
@@ -2579,7 +2576,7 @@
                     </pic:cNvPicPr>
                   </pic:nvPicPr>
                   <pic:blipFill>
-                    <a:blip r:embed="rId7">
+                    <a:blip r:embed="rId6">
                       <a:extLst>
                         <a:ext uri="{28A0092B-C50C-407E-A947-70E740481C1C}">
                           <a14:useLocalDpi xmlns:a14="http://schemas.microsoft.com/office/drawing/2010/main" val="0"/>
@@ -2768,6 +2765,7 @@
         <w:jc w:val="both"/>
       </w:pPr>
       <w:r>
+        <w:lastRenderedPageBreak/>
         <w:tab/>
         <w:t>(10 Marks)</w:t>
       </w:r>
@@ -2825,15 +2823,7 @@
         <w:jc w:val="both"/>
       </w:pPr>
       <w:r>
-        <w:t xml:space="preserve">The World Bank annually collects available data across all countries on government expenditure per tertiary student as well as enrolment in tertiary education per 100,000 inhabitants. There is data available for 91 countries for the year 2010 on both indicators. The following Tableau scatter plot shows tertiary </w:t>
-      </w:r>
-      <w:proofErr w:type="gramStart"/>
-      <w:r>
-        <w:t>enrolment versus government spend</w:t>
-      </w:r>
-      <w:proofErr w:type="gramEnd"/>
-      <w:r>
-        <w:t xml:space="preserve"> per tertiary student in 2010 for the 91 countries for which data is available. A trend line has been fitted to the Tableau data. The output of an excel analysis are also included below. </w:t>
+        <w:t xml:space="preserve">The World Bank annually collects available data across all countries on government expenditure per tertiary student as well as enrolment in tertiary education per 100,000 inhabitants. There is data available for 91 countries for the year 2010 on both indicators. The following Tableau scatter plot shows tertiary enrolment versus government spend per tertiary student in 2010 for the 91 countries for which data is available. A trend line has been fitted to the Tableau data. The output of an excel analysis are also included below. </w:t>
       </w:r>
     </w:p>
     <w:p>
@@ -2867,7 +2857,7 @@
           <w:noProof/>
           <w:sz w:val="22"/>
           <w:szCs w:val="22"/>
-          <w:lang w:val="en-US"/>
+          <w:lang w:val="en-IE" w:eastAsia="en-IE"/>
         </w:rPr>
         <w:drawing>
           <wp:inline distT="0" distB="0" distL="0" distR="0" wp14:anchorId="06B285A1" wp14:editId="09BD3261">
@@ -2887,7 +2877,7 @@
                     </pic:cNvPicPr>
                   </pic:nvPicPr>
                   <pic:blipFill>
-                    <a:blip r:embed="rId8">
+                    <a:blip r:embed="rId7">
                       <a:extLst>
                         <a:ext uri="{28A0092B-C50C-407E-A947-70E740481C1C}">
                           <a14:useLocalDpi xmlns:a14="http://schemas.microsoft.com/office/drawing/2010/main" val="0"/>
@@ -2935,8 +2925,9 @@
           <w:noProof/>
           <w:sz w:val="22"/>
           <w:szCs w:val="22"/>
-          <w:lang w:val="en-US"/>
-        </w:rPr>
+          <w:lang w:val="en-IE" w:eastAsia="en-IE"/>
+        </w:rPr>
+        <w:lastRenderedPageBreak/>
         <w:drawing>
           <wp:inline distT="0" distB="0" distL="0" distR="0" wp14:anchorId="3A427241" wp14:editId="2225F83D">
             <wp:extent cx="4632059" cy="2019300"/>
@@ -2955,7 +2946,7 @@
                     </pic:cNvPicPr>
                   </pic:nvPicPr>
                   <pic:blipFill>
-                    <a:blip r:embed="rId9">
+                    <a:blip r:embed="rId8">
                       <a:extLst>
                         <a:ext uri="{28A0092B-C50C-407E-A947-70E740481C1C}">
                           <a14:useLocalDpi xmlns:a14="http://schemas.microsoft.com/office/drawing/2010/main" val="0"/>
@@ -3026,20 +3017,17 @@
         <w:t xml:space="preserve">As the correlation coefficient is low (r=0.33), this indicates that there is a weak correlation (linear relationship) between government expenditure per enrolled student and number of enrolled students.   The Regression formula (y = 0.85012x + 2607.289) would not provide a good model to predict </w:t>
       </w:r>
       <w:proofErr w:type="spellStart"/>
+      <w:proofErr w:type="gramStart"/>
       <w:r>
         <w:t>enrollment</w:t>
       </w:r>
       <w:proofErr w:type="spellEnd"/>
       <w:r>
-        <w:t xml:space="preserve">  (independent variable) based on government </w:t>
-      </w:r>
-      <w:proofErr w:type="gramStart"/>
-      <w:r>
-        <w:t>spend</w:t>
+        <w:t xml:space="preserve">  (</w:t>
       </w:r>
       <w:proofErr w:type="gramEnd"/>
       <w:r>
-        <w:t xml:space="preserve"> (dependent variable). </w:t>
+        <w:t xml:space="preserve">independent variable) based on government spend (dependent variable). </w:t>
       </w:r>
     </w:p>
     <w:p/>
@@ -3074,15 +3062,7 @@
         <w:t xml:space="preserve">(Fall 1998) </w:t>
       </w:r>
       <w:r>
-        <w:t xml:space="preserve">used multiple </w:t>
-      </w:r>
-      <w:proofErr w:type="gramStart"/>
-      <w:r>
-        <w:t>regression</w:t>
-      </w:r>
-      <w:proofErr w:type="gramEnd"/>
-      <w:r>
-        <w:t xml:space="preserve"> to model the students’ perceptions of their ability in science classes. The sample consisted of 165 Grade 5-Grade 8 students in six performance-based science classrooms, all of which use hands-on activities as the main teaching tool. The dependent variable of interest, the student’s perception of his or her ability (y), was measured on a </w:t>
+        <w:t xml:space="preserve">used multiple regression to model the students’ perceptions of their ability in science classes. The sample consisted of 165 Grade 5-Grade 8 students in six performance-based science classrooms, all of which use hands-on activities as the main teaching tool. The dependent variable of interest, the student’s perception of his or her ability (y), was measured on a </w:t>
       </w:r>
       <w:proofErr w:type="gramStart"/>
       <w:r>
@@ -3245,6 +3225,7 @@
         <w:jc w:val="both"/>
       </w:pPr>
       <w:r>
+        <w:lastRenderedPageBreak/>
         <w:t xml:space="preserve">The estimated </w:t>
       </w:r>
       <w:r>
@@ -3398,7 +3379,6 @@
       <w:r>
         <w:t xml:space="preserve">Hypothesize the equation of the first-order main effects model for </w:t>
       </w:r>
-      <w:proofErr w:type="gramStart"/>
       <w:r>
         <w:rPr>
           <w:i/>
@@ -3408,7 +3388,6 @@
       <w:r>
         <w:t>(</w:t>
       </w:r>
-      <w:proofErr w:type="gramEnd"/>
       <w:r>
         <w:rPr>
           <w:i/>
@@ -3465,13 +3444,8 @@
       <w:r>
         <w:t xml:space="preserve">The researchers also considered a model that included all possible interactions between the control variables and the performance behaviour variables. Write the equation for this model for </w:t>
       </w:r>
-      <w:proofErr w:type="gramStart"/>
-      <w:r>
-        <w:t>E(</w:t>
-      </w:r>
-      <w:proofErr w:type="gramEnd"/>
-      <w:r>
-        <w:t>y).</w:t>
+      <w:r>
+        <w:t>E(y).</w:t>
       </w:r>
       <w:r>
         <w:tab/>
@@ -3530,15 +3504,7 @@
         <w:t>5.</w:t>
       </w:r>
       <w:r>
-        <w:t xml:space="preserve"> </w:t>
-      </w:r>
-      <w:proofErr w:type="gramStart"/>
-      <w:r>
-        <w:t>above</w:t>
-      </w:r>
-      <w:proofErr w:type="gramEnd"/>
-      <w:r>
-        <w:t xml:space="preserve"> to make inferences. Explain the best way to conduct this test for interaction. Give the null hypothesis of the test.</w:t>
+        <w:t xml:space="preserve"> above to make inferences. Explain the best way to conduct this test for interaction. Give the null hypothesis of the test.</w:t>
       </w:r>
       <w:r>
         <w:br/>
@@ -3775,15 +3741,7 @@
       </w:r>
       <w:proofErr w:type="gramEnd"/>
       <w:r>
-        <w:t xml:space="preserve"> </w:t>
-      </w:r>
-      <w:proofErr w:type="gramStart"/>
-      <w:r>
-        <w:t>above</w:t>
-      </w:r>
-      <w:proofErr w:type="gramEnd"/>
-      <w:r>
-        <w:t xml:space="preserve"> positive or negative? Explain.</w:t>
+        <w:t xml:space="preserve"> above positive or negative? Explain.</w:t>
       </w:r>
       <w:r>
         <w:tab/>
@@ -3973,17 +3931,8 @@
           <w:b/>
           <w:i/>
         </w:rPr>
-        <w:t xml:space="preserve">Question 4 </w:t>
-      </w:r>
-      <w:proofErr w:type="gramStart"/>
-      <w:r>
-        <w:rPr>
-          <w:b/>
-          <w:i/>
-        </w:rPr>
-        <w:t>Solution</w:t>
-      </w:r>
-      <w:proofErr w:type="gramEnd"/>
+        <w:t>Question 4 Solution</w:t>
+      </w:r>
     </w:p>
     <w:p/>
     <w:p>
@@ -4008,7 +3957,7 @@
         <w:rPr>
           <w:b/>
           <w:noProof/>
-          <w:lang w:val="en-US"/>
+          <w:lang w:val="en-IE" w:eastAsia="en-IE"/>
         </w:rPr>
         <w:drawing>
           <wp:inline distT="0" distB="0" distL="0" distR="0" wp14:anchorId="6E49A9AC" wp14:editId="1AFF2B2A">
@@ -4028,7 +3977,7 @@
                     </pic:cNvPicPr>
                   </pic:nvPicPr>
                   <pic:blipFill>
-                    <a:blip r:embed="rId10">
+                    <a:blip r:embed="rId9">
                       <a:extLst>
                         <a:ext uri="{28A0092B-C50C-407E-A947-70E740481C1C}">
                           <a14:useLocalDpi xmlns:a14="http://schemas.microsoft.com/office/drawing/2010/main" val="0"/>
@@ -4071,8 +4020,9 @@
         <w:rPr>
           <w:b/>
           <w:noProof/>
-          <w:lang w:val="en-US"/>
-        </w:rPr>
+          <w:lang w:val="en-IE" w:eastAsia="en-IE"/>
+        </w:rPr>
+        <w:lastRenderedPageBreak/>
         <w:drawing>
           <wp:inline distT="0" distB="0" distL="0" distR="0" wp14:anchorId="4A27B184" wp14:editId="6FD1E4D3">
             <wp:extent cx="5267325" cy="2543175"/>
@@ -4091,7 +4041,7 @@
                     </pic:cNvPicPr>
                   </pic:nvPicPr>
                   <pic:blipFill>
-                    <a:blip r:embed="rId11">
+                    <a:blip r:embed="rId10">
                       <a:extLst>
                         <a:ext uri="{28A0092B-C50C-407E-A947-70E740481C1C}">
                           <a14:useLocalDpi xmlns:a14="http://schemas.microsoft.com/office/drawing/2010/main" val="0"/>
@@ -4136,7 +4086,7 @@
         <w:rPr>
           <w:b/>
           <w:noProof/>
-          <w:lang w:val="en-US"/>
+          <w:lang w:val="en-IE" w:eastAsia="en-IE"/>
         </w:rPr>
         <w:drawing>
           <wp:inline distT="0" distB="0" distL="0" distR="0" wp14:anchorId="6244649E" wp14:editId="74D4E5E0">
@@ -4156,7 +4106,7 @@
                     </pic:cNvPicPr>
                   </pic:nvPicPr>
                   <pic:blipFill>
-                    <a:blip r:embed="rId12">
+                    <a:blip r:embed="rId11">
                       <a:extLst>
                         <a:ext uri="{28A0092B-C50C-407E-A947-70E740481C1C}">
                           <a14:useLocalDpi xmlns:a14="http://schemas.microsoft.com/office/drawing/2010/main" val="0"/>
@@ -4215,7 +4165,7 @@
         <w:rPr>
           <w:b/>
           <w:noProof/>
-          <w:lang w:val="en-US"/>
+          <w:lang w:val="en-IE" w:eastAsia="en-IE"/>
         </w:rPr>
         <w:drawing>
           <wp:inline distT="0" distB="0" distL="0" distR="0" wp14:anchorId="2683B278" wp14:editId="2562753F">
@@ -4235,7 +4185,7 @@
                     </pic:cNvPicPr>
                   </pic:nvPicPr>
                   <pic:blipFill>
-                    <a:blip r:embed="rId13">
+                    <a:blip r:embed="rId12">
                       <a:extLst>
                         <a:ext uri="{28A0092B-C50C-407E-A947-70E740481C1C}">
                           <a14:useLocalDpi xmlns:a14="http://schemas.microsoft.com/office/drawing/2010/main" val="0"/>
@@ -4277,6 +4227,7 @@
         </w:numPr>
       </w:pPr>
       <w:r>
+        <w:lastRenderedPageBreak/>
         <w:t xml:space="preserve">My wife’s spending </w:t>
       </w:r>
       <w:r>
@@ -4997,8 +4948,6 @@
         </w:rPr>
         <w:t xml:space="preserve">        </w:t>
       </w:r>
-      <w:bookmarkStart w:id="0" w:name="_GoBack"/>
-      <w:bookmarkEnd w:id="0"/>
       <w:r>
         <w:rPr>
           <w:i/>
@@ -5445,29 +5394,9 @@
           <w:rPr>
             <w:rFonts w:ascii="Cambria Math" w:hAnsi="Cambria Math"/>
           </w:rPr>
-          <m:t>α=</m:t>
-        </m:r>
-        <w:proofErr w:type="gramStart"/>
-        <m:r>
-          <w:rPr>
-            <w:rFonts w:ascii="Cambria Math" w:hAnsi="Cambria Math"/>
-          </w:rPr>
-          <m:t>.</m:t>
-        </m:r>
-        <m:r>
-          <w:rPr>
-            <w:rFonts w:ascii="Cambria Math" w:hAnsi="Cambria Math"/>
-          </w:rPr>
-          <m:t>7</m:t>
-        </m:r>
-        <m:r>
-          <w:rPr>
-            <w:rFonts w:ascii="Cambria Math" w:hAnsi="Cambria Math"/>
-          </w:rPr>
-          <m:t>5</m:t>
+          <m:t>α=.75</m:t>
         </m:r>
       </m:oMath>
-      <w:proofErr w:type="gramEnd"/>
       <w:r>
         <w:t xml:space="preserve"> implies </w:t>
       </w:r>
@@ -5496,8 +5425,8 @@
 </file>
 
 <file path=word/numbering.xml><?xml version="1.0" encoding="utf-8"?>
-<w:numbering xmlns:wpc="http://schemas.microsoft.com/office/word/2010/wordprocessingCanvas" xmlns:mo="http://schemas.microsoft.com/office/mac/office/2008/main" xmlns:mc="http://schemas.openxmlformats.org/markup-compatibility/2006" xmlns:mv="urn:schemas-microsoft-com:mac:vml" xmlns:o="urn:schemas-microsoft-com:office:office" xmlns:r="http://schemas.openxmlformats.org/officeDocument/2006/relationships" xmlns:m="http://schemas.openxmlformats.org/officeDocument/2006/math" xmlns:v="urn:schemas-microsoft-com:vml" xmlns:wp14="http://schemas.microsoft.com/office/word/2010/wordprocessingDrawing" xmlns:wp="http://schemas.openxmlformats.org/drawingml/2006/wordprocessingDrawing" xmlns:w10="urn:schemas-microsoft-com:office:word" xmlns:w="http://schemas.openxmlformats.org/wordprocessingml/2006/main" xmlns:w14="http://schemas.microsoft.com/office/word/2010/wordml" xmlns:wpg="http://schemas.microsoft.com/office/word/2010/wordprocessingGroup" xmlns:wpi="http://schemas.microsoft.com/office/word/2010/wordprocessingInk" xmlns:wne="http://schemas.microsoft.com/office/word/2006/wordml" xmlns:wps="http://schemas.microsoft.com/office/word/2010/wordprocessingShape" mc:Ignorable="w14 wp14">
-  <w:abstractNum w:abstractNumId="0">
+<w:numbering xmlns:wpc="http://schemas.microsoft.com/office/word/2010/wordprocessingCanvas" xmlns:cx="http://schemas.microsoft.com/office/drawing/2014/chartex" xmlns:mc="http://schemas.openxmlformats.org/markup-compatibility/2006" xmlns:o="urn:schemas-microsoft-com:office:office" xmlns:r="http://schemas.openxmlformats.org/officeDocument/2006/relationships" xmlns:m="http://schemas.openxmlformats.org/officeDocument/2006/math" xmlns:v="urn:schemas-microsoft-com:vml" xmlns:wp14="http://schemas.microsoft.com/office/word/2010/wordprocessingDrawing" xmlns:wp="http://schemas.openxmlformats.org/drawingml/2006/wordprocessingDrawing" xmlns:w10="urn:schemas-microsoft-com:office:word" xmlns:w="http://schemas.openxmlformats.org/wordprocessingml/2006/main" xmlns:w14="http://schemas.microsoft.com/office/word/2010/wordml" xmlns:w15="http://schemas.microsoft.com/office/word/2012/wordml" xmlns:w16se="http://schemas.microsoft.com/office/word/2015/wordml/symex" xmlns:wpg="http://schemas.microsoft.com/office/word/2010/wordprocessingGroup" xmlns:wpi="http://schemas.microsoft.com/office/word/2010/wordprocessingInk" xmlns:wne="http://schemas.microsoft.com/office/word/2006/wordml" xmlns:wps="http://schemas.microsoft.com/office/word/2010/wordprocessingShape" mc:Ignorable="w14 w15 w16se wp14">
+  <w:abstractNum w:abstractNumId="0" w15:restartNumberingAfterBreak="0">
     <w:nsid w:val="008A58E3"/>
     <w:multiLevelType w:val="hybridMultilevel"/>
     <w:tmpl w:val="6F2C820E"/>
@@ -5586,7 +5515,7 @@
       </w:pPr>
     </w:lvl>
   </w:abstractNum>
-  <w:abstractNum w:abstractNumId="1">
+  <w:abstractNum w:abstractNumId="1" w15:restartNumberingAfterBreak="0">
     <w:nsid w:val="262D4B93"/>
     <w:multiLevelType w:val="hybridMultilevel"/>
     <w:tmpl w:val="E180AC1E"/>
@@ -5675,7 +5604,7 @@
       </w:pPr>
     </w:lvl>
   </w:abstractNum>
-  <w:abstractNum w:abstractNumId="2">
+  <w:abstractNum w:abstractNumId="2" w15:restartNumberingAfterBreak="0">
     <w:nsid w:val="2E715C60"/>
     <w:multiLevelType w:val="hybridMultilevel"/>
     <w:tmpl w:val="36EA0248"/>
@@ -5764,7 +5693,7 @@
       </w:pPr>
     </w:lvl>
   </w:abstractNum>
-  <w:abstractNum w:abstractNumId="3">
+  <w:abstractNum w:abstractNumId="3" w15:restartNumberingAfterBreak="0">
     <w:nsid w:val="306A0CD7"/>
     <w:multiLevelType w:val="hybridMultilevel"/>
     <w:tmpl w:val="9DF8D562"/>
@@ -5877,7 +5806,7 @@
       </w:rPr>
     </w:lvl>
   </w:abstractNum>
-  <w:abstractNum w:abstractNumId="4">
+  <w:abstractNum w:abstractNumId="4" w15:restartNumberingAfterBreak="0">
     <w:nsid w:val="39EC579F"/>
     <w:multiLevelType w:val="hybridMultilevel"/>
     <w:tmpl w:val="3F0E7CEC"/>
@@ -5966,7 +5895,7 @@
       </w:pPr>
     </w:lvl>
   </w:abstractNum>
-  <w:abstractNum w:abstractNumId="5">
+  <w:abstractNum w:abstractNumId="5" w15:restartNumberingAfterBreak="0">
     <w:nsid w:val="4EDA4EB2"/>
     <w:multiLevelType w:val="hybridMultilevel"/>
     <w:tmpl w:val="855A6B02"/>
@@ -6052,7 +5981,7 @@
       </w:pPr>
     </w:lvl>
   </w:abstractNum>
-  <w:abstractNum w:abstractNumId="6">
+  <w:abstractNum w:abstractNumId="6" w15:restartNumberingAfterBreak="0">
     <w:nsid w:val="62F17E67"/>
     <w:multiLevelType w:val="hybridMultilevel"/>
     <w:tmpl w:val="07602B96"/>
@@ -6138,7 +6067,7 @@
       </w:pPr>
     </w:lvl>
   </w:abstractNum>
-  <w:abstractNum w:abstractNumId="7">
+  <w:abstractNum w:abstractNumId="7" w15:restartNumberingAfterBreak="0">
     <w:nsid w:val="641A7CF8"/>
     <w:multiLevelType w:val="hybridMultilevel"/>
     <w:tmpl w:val="0156AA32"/>
@@ -6227,7 +6156,7 @@
       </w:pPr>
     </w:lvl>
   </w:abstractNum>
-  <w:abstractNum w:abstractNumId="8">
+  <w:abstractNum w:abstractNumId="8" w15:restartNumberingAfterBreak="0">
     <w:nsid w:val="67A85C25"/>
     <w:multiLevelType w:val="hybridMultilevel"/>
     <w:tmpl w:val="52DC12AE"/>
@@ -6316,7 +6245,7 @@
       </w:pPr>
     </w:lvl>
   </w:abstractNum>
-  <w:abstractNum w:abstractNumId="9">
+  <w:abstractNum w:abstractNumId="9" w15:restartNumberingAfterBreak="0">
     <w:nsid w:val="7026441D"/>
     <w:multiLevelType w:val="hybridMultilevel"/>
     <w:tmpl w:val="1DEC6918"/>
@@ -6405,7 +6334,7 @@
       </w:pPr>
     </w:lvl>
   </w:abstractNum>
-  <w:abstractNum w:abstractNumId="10">
+  <w:abstractNum w:abstractNumId="10" w15:restartNumberingAfterBreak="0">
     <w:nsid w:val="71BC7996"/>
     <w:multiLevelType w:val="hybridMultilevel"/>
     <w:tmpl w:val="8C3AFE36"/>
@@ -6491,7 +6420,7 @@
       </w:pPr>
     </w:lvl>
   </w:abstractNum>
-  <w:abstractNum w:abstractNumId="11">
+  <w:abstractNum w:abstractNumId="11" w15:restartNumberingAfterBreak="0">
     <w:nsid w:val="79603A21"/>
     <w:multiLevelType w:val="hybridMultilevel"/>
     <w:tmpl w:val="E154176E"/>
@@ -6680,7 +6609,7 @@
 </file>
 
 <file path=word/styles.xml><?xml version="1.0" encoding="utf-8"?>
-<w:styles xmlns:mc="http://schemas.openxmlformats.org/markup-compatibility/2006" xmlns:r="http://schemas.openxmlformats.org/officeDocument/2006/relationships" xmlns:w="http://schemas.openxmlformats.org/wordprocessingml/2006/main" xmlns:w14="http://schemas.microsoft.com/office/word/2010/wordml" mc:Ignorable="w14">
+<w:styles xmlns:mc="http://schemas.openxmlformats.org/markup-compatibility/2006" xmlns:r="http://schemas.openxmlformats.org/officeDocument/2006/relationships" xmlns:w="http://schemas.openxmlformats.org/wordprocessingml/2006/main" xmlns:w14="http://schemas.microsoft.com/office/word/2010/wordml" xmlns:w15="http://schemas.microsoft.com/office/word/2012/wordml" xmlns:w16se="http://schemas.microsoft.com/office/word/2015/wordml/symex" mc:Ignorable="w14 w15 w16se">
   <w:docDefaults>
     <w:rPrDefault>
       <w:rPr>
@@ -6692,144 +6621,369 @@
     </w:rPrDefault>
     <w:pPrDefault/>
   </w:docDefaults>
-  <w:latentStyles w:defLockedState="0" w:defUIPriority="99" w:defSemiHidden="1" w:defUnhideWhenUsed="1" w:defQFormat="0" w:count="276">
-    <w:lsdException w:name="Normal" w:semiHidden="0" w:uiPriority="0" w:unhideWhenUsed="0" w:qFormat="1"/>
-    <w:lsdException w:name="heading 1" w:semiHidden="0" w:uiPriority="9" w:unhideWhenUsed="0" w:qFormat="1"/>
-    <w:lsdException w:name="heading 2" w:uiPriority="9" w:qFormat="1"/>
-    <w:lsdException w:name="heading 3" w:uiPriority="9" w:qFormat="1"/>
-    <w:lsdException w:name="heading 4" w:uiPriority="9" w:qFormat="1"/>
-    <w:lsdException w:name="heading 5" w:uiPriority="9" w:qFormat="1"/>
-    <w:lsdException w:name="heading 6" w:uiPriority="9" w:qFormat="1"/>
-    <w:lsdException w:name="heading 7" w:uiPriority="9" w:qFormat="1"/>
-    <w:lsdException w:name="heading 8" w:uiPriority="9" w:qFormat="1"/>
-    <w:lsdException w:name="heading 9" w:uiPriority="9" w:qFormat="1"/>
-    <w:lsdException w:name="toc 1" w:uiPriority="39"/>
-    <w:lsdException w:name="toc 2" w:uiPriority="39"/>
-    <w:lsdException w:name="toc 3" w:uiPriority="39"/>
-    <w:lsdException w:name="toc 4" w:uiPriority="39"/>
-    <w:lsdException w:name="toc 5" w:uiPriority="39"/>
-    <w:lsdException w:name="toc 6" w:uiPriority="39"/>
-    <w:lsdException w:name="toc 7" w:uiPriority="39"/>
-    <w:lsdException w:name="toc 8" w:uiPriority="39"/>
-    <w:lsdException w:name="toc 9" w:uiPriority="39"/>
-    <w:lsdException w:name="caption" w:uiPriority="35" w:qFormat="1"/>
-    <w:lsdException w:name="Title" w:semiHidden="0" w:uiPriority="10" w:unhideWhenUsed="0" w:qFormat="1"/>
-    <w:lsdException w:name="Default Paragraph Font" w:uiPriority="1"/>
-    <w:lsdException w:name="Subtitle" w:semiHidden="0" w:uiPriority="11" w:unhideWhenUsed="0" w:qFormat="1"/>
-    <w:lsdException w:name="Strong" w:semiHidden="0" w:uiPriority="22" w:unhideWhenUsed="0" w:qFormat="1"/>
-    <w:lsdException w:name="Emphasis" w:semiHidden="0" w:uiPriority="20" w:unhideWhenUsed="0" w:qFormat="1"/>
-    <w:lsdException w:name="Table Grid" w:semiHidden="0" w:uiPriority="59" w:unhideWhenUsed="0"/>
-    <w:lsdException w:name="Placeholder Text" w:unhideWhenUsed="0"/>
-    <w:lsdException w:name="No Spacing" w:semiHidden="0" w:uiPriority="1" w:unhideWhenUsed="0" w:qFormat="1"/>
-    <w:lsdException w:name="Light Shading" w:semiHidden="0" w:uiPriority="60" w:unhideWhenUsed="0"/>
-    <w:lsdException w:name="Light List" w:semiHidden="0" w:uiPriority="61" w:unhideWhenUsed="0"/>
-    <w:lsdException w:name="Light Grid" w:semiHidden="0" w:uiPriority="62" w:unhideWhenUsed="0"/>
-    <w:lsdException w:name="Medium Shading 1" w:semiHidden="0" w:uiPriority="63" w:unhideWhenUsed="0"/>
-    <w:lsdException w:name="Medium Shading 2" w:semiHidden="0" w:uiPriority="64" w:unhideWhenUsed="0"/>
-    <w:lsdException w:name="Medium List 1" w:semiHidden="0" w:uiPriority="65" w:unhideWhenUsed="0"/>
-    <w:lsdException w:name="Medium List 2" w:semiHidden="0" w:uiPriority="66" w:unhideWhenUsed="0"/>
-    <w:lsdException w:name="Medium Grid 1" w:semiHidden="0" w:uiPriority="67" w:unhideWhenUsed="0"/>
-    <w:lsdException w:name="Medium Grid 2" w:semiHidden="0" w:uiPriority="68" w:unhideWhenUsed="0"/>
-    <w:lsdException w:name="Medium Grid 3" w:semiHidden="0" w:uiPriority="69" w:unhideWhenUsed="0"/>
-    <w:lsdException w:name="Dark List" w:semiHidden="0" w:uiPriority="70" w:unhideWhenUsed="0"/>
-    <w:lsdException w:name="Colorful Shading" w:semiHidden="0" w:uiPriority="71" w:unhideWhenUsed="0"/>
-    <w:lsdException w:name="Colorful List" w:semiHidden="0" w:uiPriority="72" w:unhideWhenUsed="0"/>
-    <w:lsdException w:name="Colorful Grid" w:semiHidden="0" w:uiPriority="73" w:unhideWhenUsed="0"/>
-    <w:lsdException w:name="Light Shading Accent 1" w:semiHidden="0" w:uiPriority="60" w:unhideWhenUsed="0"/>
-    <w:lsdException w:name="Light List Accent 1" w:semiHidden="0" w:uiPriority="61" w:unhideWhenUsed="0"/>
-    <w:lsdException w:name="Light Grid Accent 1" w:semiHidden="0" w:uiPriority="62" w:unhideWhenUsed="0"/>
-    <w:lsdException w:name="Medium Shading 1 Accent 1" w:semiHidden="0" w:uiPriority="63" w:unhideWhenUsed="0"/>
-    <w:lsdException w:name="Medium Shading 2 Accent 1" w:semiHidden="0" w:uiPriority="64" w:unhideWhenUsed="0"/>
-    <w:lsdException w:name="Medium List 1 Accent 1" w:semiHidden="0" w:uiPriority="65" w:unhideWhenUsed="0"/>
-    <w:lsdException w:name="Revision" w:unhideWhenUsed="0"/>
-    <w:lsdException w:name="List Paragraph" w:semiHidden="0" w:uiPriority="34" w:unhideWhenUsed="0" w:qFormat="1"/>
-    <w:lsdException w:name="Quote" w:semiHidden="0" w:uiPriority="29" w:unhideWhenUsed="0" w:qFormat="1"/>
-    <w:lsdException w:name="Intense Quote" w:semiHidden="0" w:uiPriority="30" w:unhideWhenUsed="0" w:qFormat="1"/>
-    <w:lsdException w:name="Medium List 2 Accent 1" w:semiHidden="0" w:uiPriority="66" w:unhideWhenUsed="0"/>
-    <w:lsdException w:name="Medium Grid 1 Accent 1" w:semiHidden="0" w:uiPriority="67" w:unhideWhenUsed="0"/>
-    <w:lsdException w:name="Medium Grid 2 Accent 1" w:semiHidden="0" w:uiPriority="68" w:unhideWhenUsed="0"/>
-    <w:lsdException w:name="Medium Grid 3 Accent 1" w:semiHidden="0" w:uiPriority="69" w:unhideWhenUsed="0"/>
-    <w:lsdException w:name="Dark List Accent 1" w:semiHidden="0" w:uiPriority="70" w:unhideWhenUsed="0"/>
-    <w:lsdException w:name="Colorful Shading Accent 1" w:semiHidden="0" w:uiPriority="71" w:unhideWhenUsed="0"/>
-    <w:lsdException w:name="Colorful List Accent 1" w:semiHidden="0" w:uiPriority="72" w:unhideWhenUsed="0"/>
-    <w:lsdException w:name="Colorful Grid Accent 1" w:semiHidden="0" w:uiPriority="73" w:unhideWhenUsed="0"/>
-    <w:lsdException w:name="Light Shading Accent 2" w:semiHidden="0" w:uiPriority="60" w:unhideWhenUsed="0"/>
-    <w:lsdException w:name="Light List Accent 2" w:semiHidden="0" w:uiPriority="61" w:unhideWhenUsed="0"/>
-    <w:lsdException w:name="Light Grid Accent 2" w:semiHidden="0" w:uiPriority="62" w:unhideWhenUsed="0"/>
-    <w:lsdException w:name="Medium Shading 1 Accent 2" w:semiHidden="0" w:uiPriority="63" w:unhideWhenUsed="0"/>
-    <w:lsdException w:name="Medium Shading 2 Accent 2" w:semiHidden="0" w:uiPriority="64" w:unhideWhenUsed="0"/>
-    <w:lsdException w:name="Medium List 1 Accent 2" w:semiHidden="0" w:uiPriority="65" w:unhideWhenUsed="0"/>
-    <w:lsdException w:name="Medium List 2 Accent 2" w:semiHidden="0" w:uiPriority="66" w:unhideWhenUsed="0"/>
-    <w:lsdException w:name="Medium Grid 1 Accent 2" w:semiHidden="0" w:uiPriority="67" w:unhideWhenUsed="0"/>
-    <w:lsdException w:name="Medium Grid 2 Accent 2" w:semiHidden="0" w:uiPriority="68" w:unhideWhenUsed="0"/>
-    <w:lsdException w:name="Medium Grid 3 Accent 2" w:semiHidden="0" w:uiPriority="69" w:unhideWhenUsed="0"/>
-    <w:lsdException w:name="Dark List Accent 2" w:semiHidden="0" w:uiPriority="70" w:unhideWhenUsed="0"/>
-    <w:lsdException w:name="Colorful Shading Accent 2" w:semiHidden="0" w:uiPriority="71" w:unhideWhenUsed="0"/>
-    <w:lsdException w:name="Colorful List Accent 2" w:semiHidden="0" w:uiPriority="72" w:unhideWhenUsed="0"/>
-    <w:lsdException w:name="Colorful Grid Accent 2" w:semiHidden="0" w:uiPriority="73" w:unhideWhenUsed="0"/>
-    <w:lsdException w:name="Light Shading Accent 3" w:semiHidden="0" w:uiPriority="60" w:unhideWhenUsed="0"/>
-    <w:lsdException w:name="Light List Accent 3" w:semiHidden="0" w:uiPriority="61" w:unhideWhenUsed="0"/>
-    <w:lsdException w:name="Light Grid Accent 3" w:semiHidden="0" w:uiPriority="62" w:unhideWhenUsed="0"/>
-    <w:lsdException w:name="Medium Shading 1 Accent 3" w:semiHidden="0" w:uiPriority="63" w:unhideWhenUsed="0"/>
-    <w:lsdException w:name="Medium Shading 2 Accent 3" w:semiHidden="0" w:uiPriority="64" w:unhideWhenUsed="0"/>
-    <w:lsdException w:name="Medium List 1 Accent 3" w:semiHidden="0" w:uiPriority="65" w:unhideWhenUsed="0"/>
-    <w:lsdException w:name="Medium List 2 Accent 3" w:semiHidden="0" w:uiPriority="66" w:unhideWhenUsed="0"/>
-    <w:lsdException w:name="Medium Grid 1 Accent 3" w:semiHidden="0" w:uiPriority="67" w:unhideWhenUsed="0"/>
-    <w:lsdException w:name="Medium Grid 2 Accent 3" w:semiHidden="0" w:uiPriority="68" w:unhideWhenUsed="0"/>
-    <w:lsdException w:name="Medium Grid 3 Accent 3" w:semiHidden="0" w:uiPriority="69" w:unhideWhenUsed="0"/>
-    <w:lsdException w:name="Dark List Accent 3" w:semiHidden="0" w:uiPriority="70" w:unhideWhenUsed="0"/>
-    <w:lsdException w:name="Colorful Shading Accent 3" w:semiHidden="0" w:uiPriority="71" w:unhideWhenUsed="0"/>
-    <w:lsdException w:name="Colorful List Accent 3" w:semiHidden="0" w:uiPriority="72" w:unhideWhenUsed="0"/>
-    <w:lsdException w:name="Colorful Grid Accent 3" w:semiHidden="0" w:uiPriority="73" w:unhideWhenUsed="0"/>
-    <w:lsdException w:name="Light Shading Accent 4" w:semiHidden="0" w:uiPriority="60" w:unhideWhenUsed="0"/>
-    <w:lsdException w:name="Light List Accent 4" w:semiHidden="0" w:uiPriority="61" w:unhideWhenUsed="0"/>
-    <w:lsdException w:name="Light Grid Accent 4" w:semiHidden="0" w:uiPriority="62" w:unhideWhenUsed="0"/>
-    <w:lsdException w:name="Medium Shading 1 Accent 4" w:semiHidden="0" w:uiPriority="63" w:unhideWhenUsed="0"/>
-    <w:lsdException w:name="Medium Shading 2 Accent 4" w:semiHidden="0" w:uiPriority="64" w:unhideWhenUsed="0"/>
-    <w:lsdException w:name="Medium List 1 Accent 4" w:semiHidden="0" w:uiPriority="65" w:unhideWhenUsed="0"/>
-    <w:lsdException w:name="Medium List 2 Accent 4" w:semiHidden="0" w:uiPriority="66" w:unhideWhenUsed="0"/>
-    <w:lsdException w:name="Medium Grid 1 Accent 4" w:semiHidden="0" w:uiPriority="67" w:unhideWhenUsed="0"/>
-    <w:lsdException w:name="Medium Grid 2 Accent 4" w:semiHidden="0" w:uiPriority="68" w:unhideWhenUsed="0"/>
-    <w:lsdException w:name="Medium Grid 3 Accent 4" w:semiHidden="0" w:uiPriority="69" w:unhideWhenUsed="0"/>
-    <w:lsdException w:name="Dark List Accent 4" w:semiHidden="0" w:uiPriority="70" w:unhideWhenUsed="0"/>
-    <w:lsdException w:name="Colorful Shading Accent 4" w:semiHidden="0" w:uiPriority="71" w:unhideWhenUsed="0"/>
-    <w:lsdException w:name="Colorful List Accent 4" w:semiHidden="0" w:uiPriority="72" w:unhideWhenUsed="0"/>
-    <w:lsdException w:name="Colorful Grid Accent 4" w:semiHidden="0" w:uiPriority="73" w:unhideWhenUsed="0"/>
-    <w:lsdException w:name="Light Shading Accent 5" w:semiHidden="0" w:uiPriority="60" w:unhideWhenUsed="0"/>
-    <w:lsdException w:name="Light List Accent 5" w:semiHidden="0" w:uiPriority="61" w:unhideWhenUsed="0"/>
-    <w:lsdException w:name="Light Grid Accent 5" w:semiHidden="0" w:uiPriority="62" w:unhideWhenUsed="0"/>
-    <w:lsdException w:name="Medium Shading 1 Accent 5" w:semiHidden="0" w:uiPriority="63" w:unhideWhenUsed="0"/>
-    <w:lsdException w:name="Medium Shading 2 Accent 5" w:semiHidden="0" w:uiPriority="64" w:unhideWhenUsed="0"/>
-    <w:lsdException w:name="Medium List 1 Accent 5" w:semiHidden="0" w:uiPriority="65" w:unhideWhenUsed="0"/>
-    <w:lsdException w:name="Medium List 2 Accent 5" w:semiHidden="0" w:uiPriority="66" w:unhideWhenUsed="0"/>
-    <w:lsdException w:name="Medium Grid 1 Accent 5" w:semiHidden="0" w:uiPriority="67" w:unhideWhenUsed="0"/>
-    <w:lsdException w:name="Medium Grid 2 Accent 5" w:semiHidden="0" w:uiPriority="68" w:unhideWhenUsed="0"/>
-    <w:lsdException w:name="Medium Grid 3 Accent 5" w:semiHidden="0" w:uiPriority="69" w:unhideWhenUsed="0"/>
-    <w:lsdException w:name="Dark List Accent 5" w:semiHidden="0" w:uiPriority="70" w:unhideWhenUsed="0"/>
-    <w:lsdException w:name="Colorful Shading Accent 5" w:semiHidden="0" w:uiPriority="71" w:unhideWhenUsed="0"/>
-    <w:lsdException w:name="Colorful List Accent 5" w:semiHidden="0" w:uiPriority="72" w:unhideWhenUsed="0"/>
-    <w:lsdException w:name="Colorful Grid Accent 5" w:semiHidden="0" w:uiPriority="73" w:unhideWhenUsed="0"/>
-    <w:lsdException w:name="Light Shading Accent 6" w:semiHidden="0" w:uiPriority="60" w:unhideWhenUsed="0"/>
-    <w:lsdException w:name="Light List Accent 6" w:semiHidden="0" w:uiPriority="61" w:unhideWhenUsed="0"/>
-    <w:lsdException w:name="Light Grid Accent 6" w:semiHidden="0" w:uiPriority="62" w:unhideWhenUsed="0"/>
-    <w:lsdException w:name="Medium Shading 1 Accent 6" w:semiHidden="0" w:uiPriority="63" w:unhideWhenUsed="0"/>
-    <w:lsdException w:name="Medium Shading 2 Accent 6" w:semiHidden="0" w:uiPriority="64" w:unhideWhenUsed="0"/>
-    <w:lsdException w:name="Medium List 1 Accent 6" w:semiHidden="0" w:uiPriority="65" w:unhideWhenUsed="0"/>
-    <w:lsdException w:name="Medium List 2 Accent 6" w:semiHidden="0" w:uiPriority="66" w:unhideWhenUsed="0"/>
-    <w:lsdException w:name="Medium Grid 1 Accent 6" w:semiHidden="0" w:uiPriority="67" w:unhideWhenUsed="0"/>
-    <w:lsdException w:name="Medium Grid 2 Accent 6" w:semiHidden="0" w:uiPriority="68" w:unhideWhenUsed="0"/>
-    <w:lsdException w:name="Medium Grid 3 Accent 6" w:semiHidden="0" w:uiPriority="69" w:unhideWhenUsed="0"/>
-    <w:lsdException w:name="Dark List Accent 6" w:semiHidden="0" w:uiPriority="70" w:unhideWhenUsed="0"/>
-    <w:lsdException w:name="Colorful Shading Accent 6" w:semiHidden="0" w:uiPriority="71" w:unhideWhenUsed="0"/>
-    <w:lsdException w:name="Colorful List Accent 6" w:semiHidden="0" w:uiPriority="72" w:unhideWhenUsed="0"/>
-    <w:lsdException w:name="Colorful Grid Accent 6" w:semiHidden="0" w:uiPriority="73" w:unhideWhenUsed="0"/>
-    <w:lsdException w:name="Subtle Emphasis" w:semiHidden="0" w:uiPriority="19" w:unhideWhenUsed="0" w:qFormat="1"/>
-    <w:lsdException w:name="Intense Emphasis" w:semiHidden="0" w:uiPriority="21" w:unhideWhenUsed="0" w:qFormat="1"/>
-    <w:lsdException w:name="Subtle Reference" w:semiHidden="0" w:uiPriority="31" w:unhideWhenUsed="0" w:qFormat="1"/>
-    <w:lsdException w:name="Intense Reference" w:semiHidden="0" w:uiPriority="32" w:unhideWhenUsed="0" w:qFormat="1"/>
-    <w:lsdException w:name="Book Title" w:semiHidden="0" w:uiPriority="33" w:unhideWhenUsed="0" w:qFormat="1"/>
-    <w:lsdException w:name="Bibliography" w:uiPriority="37"/>
-    <w:lsdException w:name="TOC Heading" w:uiPriority="39" w:qFormat="1"/>
+  <w:latentStyles w:defLockedState="0" w:defUIPriority="99" w:defSemiHidden="0" w:defUnhideWhenUsed="0" w:defQFormat="0" w:count="371">
+    <w:lsdException w:name="Normal" w:uiPriority="0" w:qFormat="1"/>
+    <w:lsdException w:name="heading 1" w:uiPriority="9" w:qFormat="1"/>
+    <w:lsdException w:name="heading 2" w:semiHidden="1" w:uiPriority="9" w:unhideWhenUsed="1" w:qFormat="1"/>
+    <w:lsdException w:name="heading 3" w:semiHidden="1" w:uiPriority="9" w:unhideWhenUsed="1" w:qFormat="1"/>
+    <w:lsdException w:name="heading 4" w:semiHidden="1" w:uiPriority="9" w:unhideWhenUsed="1" w:qFormat="1"/>
+    <w:lsdException w:name="heading 5" w:semiHidden="1" w:uiPriority="9" w:unhideWhenUsed="1" w:qFormat="1"/>
+    <w:lsdException w:name="heading 6" w:semiHidden="1" w:uiPriority="9" w:unhideWhenUsed="1" w:qFormat="1"/>
+    <w:lsdException w:name="heading 7" w:semiHidden="1" w:uiPriority="9" w:unhideWhenUsed="1" w:qFormat="1"/>
+    <w:lsdException w:name="heading 8" w:semiHidden="1" w:uiPriority="9" w:unhideWhenUsed="1" w:qFormat="1"/>
+    <w:lsdException w:name="heading 9" w:semiHidden="1" w:uiPriority="9" w:unhideWhenUsed="1" w:qFormat="1"/>
+    <w:lsdException w:name="index 1" w:semiHidden="1" w:unhideWhenUsed="1"/>
+    <w:lsdException w:name="index 2" w:semiHidden="1" w:unhideWhenUsed="1"/>
+    <w:lsdException w:name="index 3" w:semiHidden="1" w:unhideWhenUsed="1"/>
+    <w:lsdException w:name="index 4" w:semiHidden="1" w:unhideWhenUsed="1"/>
+    <w:lsdException w:name="index 5" w:semiHidden="1" w:unhideWhenUsed="1"/>
+    <w:lsdException w:name="index 6" w:semiHidden="1" w:unhideWhenUsed="1"/>
+    <w:lsdException w:name="index 7" w:semiHidden="1" w:unhideWhenUsed="1"/>
+    <w:lsdException w:name="index 8" w:semiHidden="1" w:unhideWhenUsed="1"/>
+    <w:lsdException w:name="index 9" w:semiHidden="1" w:unhideWhenUsed="1"/>
+    <w:lsdException w:name="toc 1" w:semiHidden="1" w:uiPriority="39" w:unhideWhenUsed="1"/>
+    <w:lsdException w:name="toc 2" w:semiHidden="1" w:uiPriority="39" w:unhideWhenUsed="1"/>
+    <w:lsdException w:name="toc 3" w:semiHidden="1" w:uiPriority="39" w:unhideWhenUsed="1"/>
+    <w:lsdException w:name="toc 4" w:semiHidden="1" w:uiPriority="39" w:unhideWhenUsed="1"/>
+    <w:lsdException w:name="toc 5" w:semiHidden="1" w:uiPriority="39" w:unhideWhenUsed="1"/>
+    <w:lsdException w:name="toc 6" w:semiHidden="1" w:uiPriority="39" w:unhideWhenUsed="1"/>
+    <w:lsdException w:name="toc 7" w:semiHidden="1" w:uiPriority="39" w:unhideWhenUsed="1"/>
+    <w:lsdException w:name="toc 8" w:semiHidden="1" w:uiPriority="39" w:unhideWhenUsed="1"/>
+    <w:lsdException w:name="toc 9" w:semiHidden="1" w:uiPriority="39" w:unhideWhenUsed="1"/>
+    <w:lsdException w:name="Normal Indent" w:semiHidden="1" w:unhideWhenUsed="1"/>
+    <w:lsdException w:name="footnote text" w:semiHidden="1" w:unhideWhenUsed="1"/>
+    <w:lsdException w:name="annotation text" w:semiHidden="1" w:unhideWhenUsed="1"/>
+    <w:lsdException w:name="header" w:semiHidden="1" w:unhideWhenUsed="1"/>
+    <w:lsdException w:name="footer" w:semiHidden="1" w:unhideWhenUsed="1"/>
+    <w:lsdException w:name="index heading" w:semiHidden="1" w:unhideWhenUsed="1"/>
+    <w:lsdException w:name="caption" w:semiHidden="1" w:uiPriority="35" w:unhideWhenUsed="1" w:qFormat="1"/>
+    <w:lsdException w:name="table of figures" w:semiHidden="1" w:unhideWhenUsed="1"/>
+    <w:lsdException w:name="envelope address" w:semiHidden="1" w:unhideWhenUsed="1"/>
+    <w:lsdException w:name="envelope return" w:semiHidden="1" w:unhideWhenUsed="1"/>
+    <w:lsdException w:name="footnote reference" w:semiHidden="1" w:unhideWhenUsed="1"/>
+    <w:lsdException w:name="annotation reference" w:semiHidden="1" w:unhideWhenUsed="1"/>
+    <w:lsdException w:name="line number" w:semiHidden="1" w:unhideWhenUsed="1"/>
+    <w:lsdException w:name="page number" w:semiHidden="1" w:unhideWhenUsed="1"/>
+    <w:lsdException w:name="endnote reference" w:semiHidden="1" w:unhideWhenUsed="1"/>
+    <w:lsdException w:name="endnote text" w:semiHidden="1" w:unhideWhenUsed="1"/>
+    <w:lsdException w:name="table of authorities" w:semiHidden="1" w:unhideWhenUsed="1"/>
+    <w:lsdException w:name="macro" w:semiHidden="1" w:unhideWhenUsed="1"/>
+    <w:lsdException w:name="toa heading" w:semiHidden="1" w:unhideWhenUsed="1"/>
+    <w:lsdException w:name="List" w:semiHidden="1" w:unhideWhenUsed="1"/>
+    <w:lsdException w:name="List Bullet" w:semiHidden="1" w:unhideWhenUsed="1"/>
+    <w:lsdException w:name="List Number" w:semiHidden="1" w:unhideWhenUsed="1"/>
+    <w:lsdException w:name="List 2" w:semiHidden="1" w:unhideWhenUsed="1"/>
+    <w:lsdException w:name="List 3" w:semiHidden="1" w:unhideWhenUsed="1"/>
+    <w:lsdException w:name="List 4" w:semiHidden="1" w:unhideWhenUsed="1"/>
+    <w:lsdException w:name="List 5" w:semiHidden="1" w:unhideWhenUsed="1"/>
+    <w:lsdException w:name="List Bullet 2" w:semiHidden="1" w:unhideWhenUsed="1"/>
+    <w:lsdException w:name="List Bullet 3" w:semiHidden="1" w:unhideWhenUsed="1"/>
+    <w:lsdException w:name="List Bullet 4" w:semiHidden="1" w:unhideWhenUsed="1"/>
+    <w:lsdException w:name="List Bullet 5" w:semiHidden="1" w:unhideWhenUsed="1"/>
+    <w:lsdException w:name="List Number 2" w:semiHidden="1" w:unhideWhenUsed="1"/>
+    <w:lsdException w:name="List Number 3" w:semiHidden="1" w:unhideWhenUsed="1"/>
+    <w:lsdException w:name="List Number 4" w:semiHidden="1" w:unhideWhenUsed="1"/>
+    <w:lsdException w:name="List Number 5" w:semiHidden="1" w:unhideWhenUsed="1"/>
+    <w:lsdException w:name="Title" w:uiPriority="10" w:qFormat="1"/>
+    <w:lsdException w:name="Closing" w:semiHidden="1" w:unhideWhenUsed="1"/>
+    <w:lsdException w:name="Signature" w:semiHidden="1" w:unhideWhenUsed="1"/>
+    <w:lsdException w:name="Default Paragraph Font" w:semiHidden="1" w:uiPriority="1" w:unhideWhenUsed="1"/>
+    <w:lsdException w:name="Body Text" w:semiHidden="1" w:unhideWhenUsed="1"/>
+    <w:lsdException w:name="Body Text Indent" w:semiHidden="1" w:unhideWhenUsed="1"/>
+    <w:lsdException w:name="List Continue" w:semiHidden="1" w:unhideWhenUsed="1"/>
+    <w:lsdException w:name="List Continue 2" w:semiHidden="1" w:unhideWhenUsed="1"/>
+    <w:lsdException w:name="List Continue 3" w:semiHidden="1" w:unhideWhenUsed="1"/>
+    <w:lsdException w:name="List Continue 4" w:semiHidden="1" w:unhideWhenUsed="1"/>
+    <w:lsdException w:name="List Continue 5" w:semiHidden="1" w:unhideWhenUsed="1"/>
+    <w:lsdException w:name="Message Header" w:semiHidden="1" w:unhideWhenUsed="1"/>
+    <w:lsdException w:name="Subtitle" w:uiPriority="11" w:qFormat="1"/>
+    <w:lsdException w:name="Salutation" w:semiHidden="1" w:unhideWhenUsed="1"/>
+    <w:lsdException w:name="Date" w:semiHidden="1" w:unhideWhenUsed="1"/>
+    <w:lsdException w:name="Body Text First Indent" w:semiHidden="1" w:unhideWhenUsed="1"/>
+    <w:lsdException w:name="Body Text First Indent 2" w:semiHidden="1" w:unhideWhenUsed="1"/>
+    <w:lsdException w:name="Note Heading" w:semiHidden="1" w:unhideWhenUsed="1"/>
+    <w:lsdException w:name="Body Text 2" w:semiHidden="1" w:unhideWhenUsed="1"/>
+    <w:lsdException w:name="Body Text 3" w:semiHidden="1" w:unhideWhenUsed="1"/>
+    <w:lsdException w:name="Body Text Indent 2" w:semiHidden="1" w:unhideWhenUsed="1"/>
+    <w:lsdException w:name="Body Text Indent 3" w:semiHidden="1" w:unhideWhenUsed="1"/>
+    <w:lsdException w:name="Block Text" w:semiHidden="1" w:unhideWhenUsed="1"/>
+    <w:lsdException w:name="Hyperlink" w:semiHidden="1" w:unhideWhenUsed="1"/>
+    <w:lsdException w:name="FollowedHyperlink" w:semiHidden="1" w:unhideWhenUsed="1"/>
+    <w:lsdException w:name="Strong" w:uiPriority="22" w:qFormat="1"/>
+    <w:lsdException w:name="Emphasis" w:uiPriority="20" w:qFormat="1"/>
+    <w:lsdException w:name="Document Map" w:semiHidden="1" w:unhideWhenUsed="1"/>
+    <w:lsdException w:name="Plain Text" w:semiHidden="1" w:unhideWhenUsed="1"/>
+    <w:lsdException w:name="E-mail Signature" w:semiHidden="1" w:unhideWhenUsed="1"/>
+    <w:lsdException w:name="HTML Top of Form" w:semiHidden="1" w:unhideWhenUsed="1"/>
+    <w:lsdException w:name="HTML Bottom of Form" w:semiHidden="1" w:unhideWhenUsed="1"/>
+    <w:lsdException w:name="Normal (Web)" w:semiHidden="1" w:unhideWhenUsed="1"/>
+    <w:lsdException w:name="HTML Acronym" w:semiHidden="1" w:unhideWhenUsed="1"/>
+    <w:lsdException w:name="HTML Address" w:semiHidden="1" w:unhideWhenUsed="1"/>
+    <w:lsdException w:name="HTML Cite" w:semiHidden="1" w:unhideWhenUsed="1"/>
+    <w:lsdException w:name="HTML Code" w:semiHidden="1" w:unhideWhenUsed="1"/>
+    <w:lsdException w:name="HTML Definition" w:semiHidden="1" w:unhideWhenUsed="1"/>
+    <w:lsdException w:name="HTML Keyboard" w:semiHidden="1" w:unhideWhenUsed="1"/>
+    <w:lsdException w:name="HTML Preformatted" w:semiHidden="1" w:unhideWhenUsed="1"/>
+    <w:lsdException w:name="HTML Sample" w:semiHidden="1" w:unhideWhenUsed="1"/>
+    <w:lsdException w:name="HTML Typewriter" w:semiHidden="1" w:unhideWhenUsed="1"/>
+    <w:lsdException w:name="HTML Variable" w:semiHidden="1" w:unhideWhenUsed="1"/>
+    <w:lsdException w:name="Normal Table" w:semiHidden="1" w:unhideWhenUsed="1"/>
+    <w:lsdException w:name="annotation subject" w:semiHidden="1" w:unhideWhenUsed="1"/>
+    <w:lsdException w:name="No List" w:semiHidden="1" w:unhideWhenUsed="1"/>
+    <w:lsdException w:name="Outline List 1" w:semiHidden="1" w:unhideWhenUsed="1"/>
+    <w:lsdException w:name="Outline List 2" w:semiHidden="1" w:unhideWhenUsed="1"/>
+    <w:lsdException w:name="Outline List 3" w:semiHidden="1" w:unhideWhenUsed="1"/>
+    <w:lsdException w:name="Table Simple 1" w:semiHidden="1" w:unhideWhenUsed="1"/>
+    <w:lsdException w:name="Table Simple 2" w:semiHidden="1" w:unhideWhenUsed="1"/>
+    <w:lsdException w:name="Table Simple 3" w:semiHidden="1" w:unhideWhenUsed="1"/>
+    <w:lsdException w:name="Table Classic 1" w:semiHidden="1" w:unhideWhenUsed="1"/>
+    <w:lsdException w:name="Table Classic 2" w:semiHidden="1" w:unhideWhenUsed="1"/>
+    <w:lsdException w:name="Table Classic 3" w:semiHidden="1" w:unhideWhenUsed="1"/>
+    <w:lsdException w:name="Table Classic 4" w:semiHidden="1" w:unhideWhenUsed="1"/>
+    <w:lsdException w:name="Table Colorful 1" w:semiHidden="1" w:unhideWhenUsed="1"/>
+    <w:lsdException w:name="Table Colorful 2" w:semiHidden="1" w:unhideWhenUsed="1"/>
+    <w:lsdException w:name="Table Colorful 3" w:semiHidden="1" w:unhideWhenUsed="1"/>
+    <w:lsdException w:name="Table Columns 1" w:semiHidden="1" w:unhideWhenUsed="1"/>
+    <w:lsdException w:name="Table Columns 2" w:semiHidden="1" w:unhideWhenUsed="1"/>
+    <w:lsdException w:name="Table Columns 3" w:semiHidden="1" w:unhideWhenUsed="1"/>
+    <w:lsdException w:name="Table Columns 4" w:semiHidden="1" w:unhideWhenUsed="1"/>
+    <w:lsdException w:name="Table Columns 5" w:semiHidden="1" w:unhideWhenUsed="1"/>
+    <w:lsdException w:name="Table Grid 1" w:semiHidden="1" w:unhideWhenUsed="1"/>
+    <w:lsdException w:name="Table Grid 2" w:semiHidden="1" w:unhideWhenUsed="1"/>
+    <w:lsdException w:name="Table Grid 3" w:semiHidden="1" w:unhideWhenUsed="1"/>
+    <w:lsdException w:name="Table Grid 4" w:semiHidden="1" w:unhideWhenUsed="1"/>
+    <w:lsdException w:name="Table Grid 5" w:semiHidden="1" w:unhideWhenUsed="1"/>
+    <w:lsdException w:name="Table Grid 6" w:semiHidden="1" w:unhideWhenUsed="1"/>
+    <w:lsdException w:name="Table Grid 7" w:semiHidden="1" w:unhideWhenUsed="1"/>
+    <w:lsdException w:name="Table Grid 8" w:semiHidden="1" w:unhideWhenUsed="1"/>
+    <w:lsdException w:name="Table List 1" w:semiHidden="1" w:unhideWhenUsed="1"/>
+    <w:lsdException w:name="Table List 2" w:semiHidden="1" w:unhideWhenUsed="1"/>
+    <w:lsdException w:name="Table List 3" w:semiHidden="1" w:unhideWhenUsed="1"/>
+    <w:lsdException w:name="Table List 4" w:semiHidden="1" w:unhideWhenUsed="1"/>
+    <w:lsdException w:name="Table List 5" w:semiHidden="1" w:unhideWhenUsed="1"/>
+    <w:lsdException w:name="Table List 6" w:semiHidden="1" w:unhideWhenUsed="1"/>
+    <w:lsdException w:name="Table List 7" w:semiHidden="1" w:unhideWhenUsed="1"/>
+    <w:lsdException w:name="Table List 8" w:semiHidden="1" w:unhideWhenUsed="1"/>
+    <w:lsdException w:name="Table 3D effects 1" w:semiHidden="1" w:unhideWhenUsed="1"/>
+    <w:lsdException w:name="Table 3D effects 2" w:semiHidden="1" w:unhideWhenUsed="1"/>
+    <w:lsdException w:name="Table 3D effects 3" w:semiHidden="1" w:unhideWhenUsed="1"/>
+    <w:lsdException w:name="Table Contemporary" w:semiHidden="1" w:unhideWhenUsed="1"/>
+    <w:lsdException w:name="Table Elegant" w:semiHidden="1" w:unhideWhenUsed="1"/>
+    <w:lsdException w:name="Table Professional" w:semiHidden="1" w:unhideWhenUsed="1"/>
+    <w:lsdException w:name="Table Subtle 1" w:semiHidden="1" w:unhideWhenUsed="1"/>
+    <w:lsdException w:name="Table Subtle 2" w:semiHidden="1" w:unhideWhenUsed="1"/>
+    <w:lsdException w:name="Table Web 1" w:semiHidden="1" w:unhideWhenUsed="1"/>
+    <w:lsdException w:name="Table Web 2" w:semiHidden="1" w:unhideWhenUsed="1"/>
+    <w:lsdException w:name="Table Web 3" w:semiHidden="1" w:unhideWhenUsed="1"/>
+    <w:lsdException w:name="Balloon Text" w:semiHidden="1" w:unhideWhenUsed="1"/>
+    <w:lsdException w:name="Table Grid" w:uiPriority="59"/>
+    <w:lsdException w:name="Table Theme" w:semiHidden="1" w:unhideWhenUsed="1"/>
+    <w:lsdException w:name="Placeholder Text" w:semiHidden="1"/>
+    <w:lsdException w:name="No Spacing" w:uiPriority="1" w:qFormat="1"/>
+    <w:lsdException w:name="Light Shading" w:uiPriority="60"/>
+    <w:lsdException w:name="Light List" w:uiPriority="61"/>
+    <w:lsdException w:name="Light Grid" w:uiPriority="62"/>
+    <w:lsdException w:name="Medium Shading 1" w:uiPriority="63"/>
+    <w:lsdException w:name="Medium Shading 2" w:uiPriority="64"/>
+    <w:lsdException w:name="Medium List 1" w:uiPriority="65"/>
+    <w:lsdException w:name="Medium List 2" w:uiPriority="66"/>
+    <w:lsdException w:name="Medium Grid 1" w:uiPriority="67"/>
+    <w:lsdException w:name="Medium Grid 2" w:uiPriority="68"/>
+    <w:lsdException w:name="Medium Grid 3" w:uiPriority="69"/>
+    <w:lsdException w:name="Dark List" w:uiPriority="70"/>
+    <w:lsdException w:name="Colorful Shading" w:uiPriority="71"/>
+    <w:lsdException w:name="Colorful List" w:uiPriority="72"/>
+    <w:lsdException w:name="Colorful Grid" w:uiPriority="73"/>
+    <w:lsdException w:name="Light Shading Accent 1" w:uiPriority="60"/>
+    <w:lsdException w:name="Light List Accent 1" w:uiPriority="61"/>
+    <w:lsdException w:name="Light Grid Accent 1" w:uiPriority="62"/>
+    <w:lsdException w:name="Medium Shading 1 Accent 1" w:uiPriority="63"/>
+    <w:lsdException w:name="Medium Shading 2 Accent 1" w:uiPriority="64"/>
+    <w:lsdException w:name="Medium List 1 Accent 1" w:uiPriority="65"/>
+    <w:lsdException w:name="Revision" w:semiHidden="1"/>
+    <w:lsdException w:name="List Paragraph" w:uiPriority="34" w:qFormat="1"/>
+    <w:lsdException w:name="Quote" w:uiPriority="29" w:qFormat="1"/>
+    <w:lsdException w:name="Intense Quote" w:uiPriority="30" w:qFormat="1"/>
+    <w:lsdException w:name="Medium List 2 Accent 1" w:uiPriority="66"/>
+    <w:lsdException w:name="Medium Grid 1 Accent 1" w:uiPriority="67"/>
+    <w:lsdException w:name="Medium Grid 2 Accent 1" w:uiPriority="68"/>
+    <w:lsdException w:name="Medium Grid 3 Accent 1" w:uiPriority="69"/>
+    <w:lsdException w:name="Dark List Accent 1" w:uiPriority="70"/>
+    <w:lsdException w:name="Colorful Shading Accent 1" w:uiPriority="71"/>
+    <w:lsdException w:name="Colorful List Accent 1" w:uiPriority="72"/>
+    <w:lsdException w:name="Colorful Grid Accent 1" w:uiPriority="73"/>
+    <w:lsdException w:name="Light Shading Accent 2" w:uiPriority="60"/>
+    <w:lsdException w:name="Light List Accent 2" w:uiPriority="61"/>
+    <w:lsdException w:name="Light Grid Accent 2" w:uiPriority="62"/>
+    <w:lsdException w:name="Medium Shading 1 Accent 2" w:uiPriority="63"/>
+    <w:lsdException w:name="Medium Shading 2 Accent 2" w:uiPriority="64"/>
+    <w:lsdException w:name="Medium List 1 Accent 2" w:uiPriority="65"/>
+    <w:lsdException w:name="Medium List 2 Accent 2" w:uiPriority="66"/>
+    <w:lsdException w:name="Medium Grid 1 Accent 2" w:uiPriority="67"/>
+    <w:lsdException w:name="Medium Grid 2 Accent 2" w:uiPriority="68"/>
+    <w:lsdException w:name="Medium Grid 3 Accent 2" w:uiPriority="69"/>
+    <w:lsdException w:name="Dark List Accent 2" w:uiPriority="70"/>
+    <w:lsdException w:name="Colorful Shading Accent 2" w:uiPriority="71"/>
+    <w:lsdException w:name="Colorful List Accent 2" w:uiPriority="72"/>
+    <w:lsdException w:name="Colorful Grid Accent 2" w:uiPriority="73"/>
+    <w:lsdException w:name="Light Shading Accent 3" w:uiPriority="60"/>
+    <w:lsdException w:name="Light List Accent 3" w:uiPriority="61"/>
+    <w:lsdException w:name="Light Grid Accent 3" w:uiPriority="62"/>
+    <w:lsdException w:name="Medium Shading 1 Accent 3" w:uiPriority="63"/>
+    <w:lsdException w:name="Medium Shading 2 Accent 3" w:uiPriority="64"/>
+    <w:lsdException w:name="Medium List 1 Accent 3" w:uiPriority="65"/>
+    <w:lsdException w:name="Medium List 2 Accent 3" w:uiPriority="66"/>
+    <w:lsdException w:name="Medium Grid 1 Accent 3" w:uiPriority="67"/>
+    <w:lsdException w:name="Medium Grid 2 Accent 3" w:uiPriority="68"/>
+    <w:lsdException w:name="Medium Grid 3 Accent 3" w:uiPriority="69"/>
+    <w:lsdException w:name="Dark List Accent 3" w:uiPriority="70"/>
+    <w:lsdException w:name="Colorful Shading Accent 3" w:uiPriority="71"/>
+    <w:lsdException w:name="Colorful List Accent 3" w:uiPriority="72"/>
+    <w:lsdException w:name="Colorful Grid Accent 3" w:uiPriority="73"/>
+    <w:lsdException w:name="Light Shading Accent 4" w:uiPriority="60"/>
+    <w:lsdException w:name="Light List Accent 4" w:uiPriority="61"/>
+    <w:lsdException w:name="Light Grid Accent 4" w:uiPriority="62"/>
+    <w:lsdException w:name="Medium Shading 1 Accent 4" w:uiPriority="63"/>
+    <w:lsdException w:name="Medium Shading 2 Accent 4" w:uiPriority="64"/>
+    <w:lsdException w:name="Medium List 1 Accent 4" w:uiPriority="65"/>
+    <w:lsdException w:name="Medium List 2 Accent 4" w:uiPriority="66"/>
+    <w:lsdException w:name="Medium Grid 1 Accent 4" w:uiPriority="67"/>
+    <w:lsdException w:name="Medium Grid 2 Accent 4" w:uiPriority="68"/>
+    <w:lsdException w:name="Medium Grid 3 Accent 4" w:uiPriority="69"/>
+    <w:lsdException w:name="Dark List Accent 4" w:uiPriority="70"/>
+    <w:lsdException w:name="Colorful Shading Accent 4" w:uiPriority="71"/>
+    <w:lsdException w:name="Colorful List Accent 4" w:uiPriority="72"/>
+    <w:lsdException w:name="Colorful Grid Accent 4" w:uiPriority="73"/>
+    <w:lsdException w:name="Light Shading Accent 5" w:uiPriority="60"/>
+    <w:lsdException w:name="Light List Accent 5" w:uiPriority="61"/>
+    <w:lsdException w:name="Light Grid Accent 5" w:uiPriority="62"/>
+    <w:lsdException w:name="Medium Shading 1 Accent 5" w:uiPriority="63"/>
+    <w:lsdException w:name="Medium Shading 2 Accent 5" w:uiPriority="64"/>
+    <w:lsdException w:name="Medium List 1 Accent 5" w:uiPriority="65"/>
+    <w:lsdException w:name="Medium List 2 Accent 5" w:uiPriority="66"/>
+    <w:lsdException w:name="Medium Grid 1 Accent 5" w:uiPriority="67"/>
+    <w:lsdException w:name="Medium Grid 2 Accent 5" w:uiPriority="68"/>
+    <w:lsdException w:name="Medium Grid 3 Accent 5" w:uiPriority="69"/>
+    <w:lsdException w:name="Dark List Accent 5" w:uiPriority="70"/>
+    <w:lsdException w:name="Colorful Shading Accent 5" w:uiPriority="71"/>
+    <w:lsdException w:name="Colorful List Accent 5" w:uiPriority="72"/>
+    <w:lsdException w:name="Colorful Grid Accent 5" w:uiPriority="73"/>
+    <w:lsdException w:name="Light Shading Accent 6" w:uiPriority="60"/>
+    <w:lsdException w:name="Light List Accent 6" w:uiPriority="61"/>
+    <w:lsdException w:name="Light Grid Accent 6" w:uiPriority="62"/>
+    <w:lsdException w:name="Medium Shading 1 Accent 6" w:uiPriority="63"/>
+    <w:lsdException w:name="Medium Shading 2 Accent 6" w:uiPriority="64"/>
+    <w:lsdException w:name="Medium List 1 Accent 6" w:uiPriority="65"/>
+    <w:lsdException w:name="Medium List 2 Accent 6" w:uiPriority="66"/>
+    <w:lsdException w:name="Medium Grid 1 Accent 6" w:uiPriority="67"/>
+    <w:lsdException w:name="Medium Grid 2 Accent 6" w:uiPriority="68"/>
+    <w:lsdException w:name="Medium Grid 3 Accent 6" w:uiPriority="69"/>
+    <w:lsdException w:name="Dark List Accent 6" w:uiPriority="70"/>
+    <w:lsdException w:name="Colorful Shading Accent 6" w:uiPriority="71"/>
+    <w:lsdException w:name="Colorful List Accent 6" w:uiPriority="72"/>
+    <w:lsdException w:name="Colorful Grid Accent 6" w:uiPriority="73"/>
+    <w:lsdException w:name="Subtle Emphasis" w:uiPriority="19" w:qFormat="1"/>
+    <w:lsdException w:name="Intense Emphasis" w:uiPriority="21" w:qFormat="1"/>
+    <w:lsdException w:name="Subtle Reference" w:uiPriority="31" w:qFormat="1"/>
+    <w:lsdException w:name="Intense Reference" w:uiPriority="32" w:qFormat="1"/>
+    <w:lsdException w:name="Book Title" w:uiPriority="33" w:qFormat="1"/>
+    <w:lsdException w:name="Bibliography" w:semiHidden="1" w:uiPriority="37" w:unhideWhenUsed="1"/>
+    <w:lsdException w:name="TOC Heading" w:semiHidden="1" w:uiPriority="39" w:unhideWhenUsed="1" w:qFormat="1"/>
+    <w:lsdException w:name="Grid Table 4" w:uiPriority="49"/>
+    <w:lsdException w:name="Grid Table 5 Dark" w:uiPriority="50"/>
+    <w:lsdException w:name="Grid Table 6 Colorful" w:uiPriority="51"/>
+    <w:lsdException w:name="Grid Table 7 Colorful" w:uiPriority="52"/>
+    <w:lsdException w:name="Grid Table 1 Light Accent 1" w:uiPriority="46"/>
+    <w:lsdException w:name="Grid Table 2 Accent 1" w:uiPriority="47"/>
+    <w:lsdException w:name="Grid Table 3 Accent 1" w:uiPriority="48"/>
+    <w:lsdException w:name="Grid Table 4 Accent 1" w:uiPriority="49"/>
+    <w:lsdException w:name="Grid Table 5 Dark Accent 1" w:uiPriority="50"/>
+    <w:lsdException w:name="Grid Table 6 Colorful Accent 1" w:uiPriority="51"/>
+    <w:lsdException w:name="Grid Table 7 Colorful Accent 1" w:uiPriority="52"/>
+    <w:lsdException w:name="Grid Table 1 Light Accent 2" w:uiPriority="46"/>
+    <w:lsdException w:name="Grid Table 2 Accent 2" w:uiPriority="47"/>
+    <w:lsdException w:name="Grid Table 3 Accent 2" w:uiPriority="48"/>
+    <w:lsdException w:name="Grid Table 4 Accent 2" w:uiPriority="49"/>
+    <w:lsdException w:name="Grid Table 5 Dark Accent 2" w:uiPriority="50"/>
+    <w:lsdException w:name="Grid Table 6 Colorful Accent 2" w:uiPriority="51"/>
+    <w:lsdException w:name="Grid Table 7 Colorful Accent 2" w:uiPriority="52"/>
+    <w:lsdException w:name="Grid Table 1 Light Accent 3" w:uiPriority="46"/>
+    <w:lsdException w:name="Grid Table 2 Accent 3" w:uiPriority="47"/>
+    <w:lsdException w:name="Grid Table 3 Accent 3" w:uiPriority="48"/>
+    <w:lsdException w:name="Grid Table 4 Accent 3" w:uiPriority="49"/>
+    <w:lsdException w:name="Grid Table 5 Dark Accent 3" w:uiPriority="50"/>
+    <w:lsdException w:name="Grid Table 6 Colorful Accent 3" w:uiPriority="51"/>
+    <w:lsdException w:name="Grid Table 7 Colorful Accent 3" w:uiPriority="52"/>
+    <w:lsdException w:name="Grid Table 1 Light Accent 4" w:uiPriority="46"/>
+    <w:lsdException w:name="Grid Table 2 Accent 4" w:uiPriority="47"/>
+    <w:lsdException w:name="Grid Table 3 Accent 4" w:uiPriority="48"/>
+    <w:lsdException w:name="Grid Table 4 Accent 4" w:uiPriority="49"/>
+    <w:lsdException w:name="Grid Table 5 Dark Accent 4" w:uiPriority="50"/>
+    <w:lsdException w:name="Grid Table 6 Colorful Accent 4" w:uiPriority="51"/>
+    <w:lsdException w:name="Grid Table 7 Colorful Accent 4" w:uiPriority="52"/>
+    <w:lsdException w:name="Grid Table 1 Light Accent 5" w:uiPriority="46"/>
+    <w:lsdException w:name="Grid Table 2 Accent 5" w:uiPriority="47"/>
+    <w:lsdException w:name="Grid Table 3 Accent 5" w:uiPriority="48"/>
+    <w:lsdException w:name="Grid Table 4 Accent 5" w:uiPriority="49"/>
+    <w:lsdException w:name="Grid Table 5 Dark Accent 5" w:uiPriority="50"/>
+    <w:lsdException w:name="Grid Table 6 Colorful Accent 5" w:uiPriority="51"/>
+    <w:lsdException w:name="Grid Table 7 Colorful Accent 5" w:uiPriority="52"/>
+    <w:lsdException w:name="Grid Table 1 Light Accent 6" w:uiPriority="46"/>
+    <w:lsdException w:name="Grid Table 2 Accent 6" w:uiPriority="47"/>
+    <w:lsdException w:name="Grid Table 3 Accent 6" w:uiPriority="48"/>
+    <w:lsdException w:name="Grid Table 4 Accent 6" w:uiPriority="49"/>
+    <w:lsdException w:name="Grid Table 5 Dark Accent 6" w:uiPriority="50"/>
+    <w:lsdException w:name="Grid Table 6 Colorful Accent 6" w:uiPriority="51"/>
+    <w:lsdException w:name="Grid Table 7 Colorful Accent 6" w:uiPriority="52"/>
+    <w:lsdException w:name="List Table 1 Light" w:uiPriority="46"/>
+    <w:lsdException w:name="List Table 2" w:uiPriority="47"/>
+    <w:lsdException w:name="List Table 3" w:uiPriority="48"/>
+    <w:lsdException w:name="List Table 4" w:uiPriority="49"/>
+    <w:lsdException w:name="List Table 5 Dark" w:uiPriority="50"/>
+    <w:lsdException w:name="List Table 6 Colorful" w:uiPriority="51"/>
+    <w:lsdException w:name="List Table 7 Colorful" w:uiPriority="52"/>
+    <w:lsdException w:name="List Table 1 Light Accent 1" w:uiPriority="46"/>
+    <w:lsdException w:name="List Table 2 Accent 1" w:uiPriority="47"/>
+    <w:lsdException w:name="List Table 3 Accent 1" w:uiPriority="48"/>
+    <w:lsdException w:name="List Table 4 Accent 1" w:uiPriority="49"/>
+    <w:lsdException w:name="List Table 5 Dark Accent 1" w:uiPriority="50"/>
+    <w:lsdException w:name="List Table 6 Colorful Accent 1" w:uiPriority="51"/>
+    <w:lsdException w:name="List Table 7 Colorful Accent 1" w:uiPriority="52"/>
+    <w:lsdException w:name="List Table 1 Light Accent 2" w:uiPriority="46"/>
+    <w:lsdException w:name="List Table 2 Accent 2" w:uiPriority="47"/>
+    <w:lsdException w:name="List Table 3 Accent 2" w:uiPriority="48"/>
+    <w:lsdException w:name="List Table 4 Accent 2" w:uiPriority="49"/>
+    <w:lsdException w:name="List Table 5 Dark Accent 2" w:uiPriority="50"/>
+    <w:lsdException w:name="List Table 6 Colorful Accent 2" w:uiPriority="51"/>
+    <w:lsdException w:name="List Table 7 Colorful Accent 2" w:uiPriority="52"/>
+    <w:lsdException w:name="List Table 1 Light Accent 3" w:uiPriority="46"/>
+    <w:lsdException w:name="List Table 2 Accent 3" w:uiPriority="47"/>
+    <w:lsdException w:name="List Table 3 Accent 3" w:uiPriority="48"/>
+    <w:lsdException w:name="List Table 4 Accent 3" w:uiPriority="49"/>
+    <w:lsdException w:name="List Table 5 Dark Accent 3" w:uiPriority="50"/>
+    <w:lsdException w:name="List Table 6 Colorful Accent 3" w:uiPriority="51"/>
+    <w:lsdException w:name="List Table 7 Colorful Accent 3" w:uiPriority="52"/>
+    <w:lsdException w:name="List Table 1 Light Accent 4" w:uiPriority="46"/>
+    <w:lsdException w:name="List Table 2 Accent 4" w:uiPriority="47"/>
+    <w:lsdException w:name="List Table 3 Accent 4" w:uiPriority="48"/>
+    <w:lsdException w:name="List Table 4 Accent 4" w:uiPriority="49"/>
+    <w:lsdException w:name="List Table 5 Dark Accent 4" w:uiPriority="50"/>
+    <w:lsdException w:name="List Table 6 Colorful Accent 4" w:uiPriority="51"/>
+    <w:lsdException w:name="List Table 7 Colorful Accent 4" w:uiPriority="52"/>
+    <w:lsdException w:name="List Table 1 Light Accent 5" w:uiPriority="46"/>
+    <w:lsdException w:name="List Table 2 Accent 5" w:uiPriority="47"/>
+    <w:lsdException w:name="List Table 3 Accent 5" w:uiPriority="48"/>
+    <w:lsdException w:name="List Table 4 Accent 5" w:uiPriority="49"/>
+    <w:lsdException w:name="List Table 5 Dark Accent 5" w:uiPriority="50"/>
+    <w:lsdException w:name="List Table 6 Colorful Accent 5" w:uiPriority="51"/>
+    <w:lsdException w:name="List Table 7 Colorful Accent 5" w:uiPriority="52"/>
+    <w:lsdException w:name="List Table 1 Light Accent 6" w:uiPriority="46"/>
+    <w:lsdException w:name="List Table 2 Accent 6" w:uiPriority="47"/>
+    <w:lsdException w:name="List Table 3 Accent 6" w:uiPriority="48"/>
+    <w:lsdException w:name="List Table 4 Accent 6" w:uiPriority="49"/>
+    <w:lsdException w:name="List Table 5 Dark Accent 6" w:uiPriority="50"/>
+    <w:lsdException w:name="List Table 6 Colorful Accent 6" w:uiPriority="51"/>
+    <w:lsdException w:name="List Table 7 Colorful Accent 6" w:uiPriority="52"/>
   </w:latentStyles>
   <w:style w:type="paragraph" w:default="1" w:styleId="Normal">
     <w:name w:val="Normal"/>
@@ -6917,7 +7071,6 @@
       <w:lang w:val="en-IE" w:eastAsia="en-IE"/>
     </w:rPr>
     <w:tblPr>
-      <w:tblInd w:w="0" w:type="dxa"/>
       <w:tblBorders>
         <w:top w:val="single" w:sz="4" w:space="0" w:color="auto"/>
         <w:left w:val="single" w:sz="4" w:space="0" w:color="auto"/>
@@ -6926,270 +7079,6 @@
         <w:insideH w:val="single" w:sz="4" w:space="0" w:color="auto"/>
         <w:insideV w:val="single" w:sz="4" w:space="0" w:color="auto"/>
       </w:tblBorders>
-      <w:tblCellMar>
-        <w:top w:w="0" w:type="dxa"/>
-        <w:left w:w="108" w:type="dxa"/>
-        <w:bottom w:w="0" w:type="dxa"/>
-        <w:right w:w="108" w:type="dxa"/>
-      </w:tblCellMar>
-    </w:tblPr>
-  </w:style>
-</w:styles>
-</file>
-
-<file path=word/stylesWithEffects.xml><?xml version="1.0" encoding="utf-8"?>
-<w:styles xmlns:wpc="http://schemas.microsoft.com/office/word/2010/wordprocessingCanvas" xmlns:mo="http://schemas.microsoft.com/office/mac/office/2008/main" xmlns:mc="http://schemas.openxmlformats.org/markup-compatibility/2006" xmlns:mv="urn:schemas-microsoft-com:mac:vml" xmlns:o="urn:schemas-microsoft-com:office:office" xmlns:r="http://schemas.openxmlformats.org/officeDocument/2006/relationships" xmlns:m="http://schemas.openxmlformats.org/officeDocument/2006/math" xmlns:v="urn:schemas-microsoft-com:vml" xmlns:wp14="http://schemas.microsoft.com/office/word/2010/wordprocessingDrawing" xmlns:wp="http://schemas.openxmlformats.org/drawingml/2006/wordprocessingDrawing" xmlns:w10="urn:schemas-microsoft-com:office:word" xmlns:w="http://schemas.openxmlformats.org/wordprocessingml/2006/main" xmlns:w14="http://schemas.microsoft.com/office/word/2010/wordml" xmlns:wpg="http://schemas.microsoft.com/office/word/2010/wordprocessingGroup" xmlns:wpi="http://schemas.microsoft.com/office/word/2010/wordprocessingInk" xmlns:wne="http://schemas.microsoft.com/office/word/2006/wordml" xmlns:wps="http://schemas.microsoft.com/office/word/2010/wordprocessingShape" mc:Ignorable="w14 wp14">
-  <w:docDefaults>
-    <w:rPrDefault>
-      <w:rPr>
-        <w:rFonts w:asciiTheme="minorHAnsi" w:eastAsiaTheme="minorEastAsia" w:hAnsiTheme="minorHAnsi" w:cstheme="minorBidi"/>
-        <w:sz w:val="24"/>
-        <w:szCs w:val="24"/>
-        <w:lang w:val="en-US" w:eastAsia="en-US" w:bidi="ar-SA"/>
-      </w:rPr>
-    </w:rPrDefault>
-    <w:pPrDefault/>
-  </w:docDefaults>
-  <w:latentStyles w:defLockedState="0" w:defUIPriority="99" w:defSemiHidden="1" w:defUnhideWhenUsed="1" w:defQFormat="0" w:count="276">
-    <w:lsdException w:name="Normal" w:semiHidden="0" w:uiPriority="0" w:unhideWhenUsed="0" w:qFormat="1"/>
-    <w:lsdException w:name="heading 1" w:semiHidden="0" w:uiPriority="9" w:unhideWhenUsed="0" w:qFormat="1"/>
-    <w:lsdException w:name="heading 2" w:uiPriority="9" w:qFormat="1"/>
-    <w:lsdException w:name="heading 3" w:uiPriority="9" w:qFormat="1"/>
-    <w:lsdException w:name="heading 4" w:uiPriority="9" w:qFormat="1"/>
-    <w:lsdException w:name="heading 5" w:uiPriority="9" w:qFormat="1"/>
-    <w:lsdException w:name="heading 6" w:uiPriority="9" w:qFormat="1"/>
-    <w:lsdException w:name="heading 7" w:uiPriority="9" w:qFormat="1"/>
-    <w:lsdException w:name="heading 8" w:uiPriority="9" w:qFormat="1"/>
-    <w:lsdException w:name="heading 9" w:uiPriority="9" w:qFormat="1"/>
-    <w:lsdException w:name="toc 1" w:uiPriority="39"/>
-    <w:lsdException w:name="toc 2" w:uiPriority="39"/>
-    <w:lsdException w:name="toc 3" w:uiPriority="39"/>
-    <w:lsdException w:name="toc 4" w:uiPriority="39"/>
-    <w:lsdException w:name="toc 5" w:uiPriority="39"/>
-    <w:lsdException w:name="toc 6" w:uiPriority="39"/>
-    <w:lsdException w:name="toc 7" w:uiPriority="39"/>
-    <w:lsdException w:name="toc 8" w:uiPriority="39"/>
-    <w:lsdException w:name="toc 9" w:uiPriority="39"/>
-    <w:lsdException w:name="caption" w:uiPriority="35" w:qFormat="1"/>
-    <w:lsdException w:name="Title" w:semiHidden="0" w:uiPriority="10" w:unhideWhenUsed="0" w:qFormat="1"/>
-    <w:lsdException w:name="Default Paragraph Font" w:uiPriority="1"/>
-    <w:lsdException w:name="Subtitle" w:semiHidden="0" w:uiPriority="11" w:unhideWhenUsed="0" w:qFormat="1"/>
-    <w:lsdException w:name="Strong" w:semiHidden="0" w:uiPriority="22" w:unhideWhenUsed="0" w:qFormat="1"/>
-    <w:lsdException w:name="Emphasis" w:semiHidden="0" w:uiPriority="20" w:unhideWhenUsed="0" w:qFormat="1"/>
-    <w:lsdException w:name="Table Grid" w:semiHidden="0" w:uiPriority="59" w:unhideWhenUsed="0"/>
-    <w:lsdException w:name="Placeholder Text" w:unhideWhenUsed="0"/>
-    <w:lsdException w:name="No Spacing" w:semiHidden="0" w:uiPriority="1" w:unhideWhenUsed="0" w:qFormat="1"/>
-    <w:lsdException w:name="Light Shading" w:semiHidden="0" w:uiPriority="60" w:unhideWhenUsed="0"/>
-    <w:lsdException w:name="Light List" w:semiHidden="0" w:uiPriority="61" w:unhideWhenUsed="0"/>
-    <w:lsdException w:name="Light Grid" w:semiHidden="0" w:uiPriority="62" w:unhideWhenUsed="0"/>
-    <w:lsdException w:name="Medium Shading 1" w:semiHidden="0" w:uiPriority="63" w:unhideWhenUsed="0"/>
-    <w:lsdException w:name="Medium Shading 2" w:semiHidden="0" w:uiPriority="64" w:unhideWhenUsed="0"/>
-    <w:lsdException w:name="Medium List 1" w:semiHidden="0" w:uiPriority="65" w:unhideWhenUsed="0"/>
-    <w:lsdException w:name="Medium List 2" w:semiHidden="0" w:uiPriority="66" w:unhideWhenUsed="0"/>
-    <w:lsdException w:name="Medium Grid 1" w:semiHidden="0" w:uiPriority="67" w:unhideWhenUsed="0"/>
-    <w:lsdException w:name="Medium Grid 2" w:semiHidden="0" w:uiPriority="68" w:unhideWhenUsed="0"/>
-    <w:lsdException w:name="Medium Grid 3" w:semiHidden="0" w:uiPriority="69" w:unhideWhenUsed="0"/>
-    <w:lsdException w:name="Dark List" w:semiHidden="0" w:uiPriority="70" w:unhideWhenUsed="0"/>
-    <w:lsdException w:name="Colorful Shading" w:semiHidden="0" w:uiPriority="71" w:unhideWhenUsed="0"/>
-    <w:lsdException w:name="Colorful List" w:semiHidden="0" w:uiPriority="72" w:unhideWhenUsed="0"/>
-    <w:lsdException w:name="Colorful Grid" w:semiHidden="0" w:uiPriority="73" w:unhideWhenUsed="0"/>
-    <w:lsdException w:name="Light Shading Accent 1" w:semiHidden="0" w:uiPriority="60" w:unhideWhenUsed="0"/>
-    <w:lsdException w:name="Light List Accent 1" w:semiHidden="0" w:uiPriority="61" w:unhideWhenUsed="0"/>
-    <w:lsdException w:name="Light Grid Accent 1" w:semiHidden="0" w:uiPriority="62" w:unhideWhenUsed="0"/>
-    <w:lsdException w:name="Medium Shading 1 Accent 1" w:semiHidden="0" w:uiPriority="63" w:unhideWhenUsed="0"/>
-    <w:lsdException w:name="Medium Shading 2 Accent 1" w:semiHidden="0" w:uiPriority="64" w:unhideWhenUsed="0"/>
-    <w:lsdException w:name="Medium List 1 Accent 1" w:semiHidden="0" w:uiPriority="65" w:unhideWhenUsed="0"/>
-    <w:lsdException w:name="Revision" w:unhideWhenUsed="0"/>
-    <w:lsdException w:name="List Paragraph" w:semiHidden="0" w:uiPriority="34" w:unhideWhenUsed="0" w:qFormat="1"/>
-    <w:lsdException w:name="Quote" w:semiHidden="0" w:uiPriority="29" w:unhideWhenUsed="0" w:qFormat="1"/>
-    <w:lsdException w:name="Intense Quote" w:semiHidden="0" w:uiPriority="30" w:unhideWhenUsed="0" w:qFormat="1"/>
-    <w:lsdException w:name="Medium List 2 Accent 1" w:semiHidden="0" w:uiPriority="66" w:unhideWhenUsed="0"/>
-    <w:lsdException w:name="Medium Grid 1 Accent 1" w:semiHidden="0" w:uiPriority="67" w:unhideWhenUsed="0"/>
-    <w:lsdException w:name="Medium Grid 2 Accent 1" w:semiHidden="0" w:uiPriority="68" w:unhideWhenUsed="0"/>
-    <w:lsdException w:name="Medium Grid 3 Accent 1" w:semiHidden="0" w:uiPriority="69" w:unhideWhenUsed="0"/>
-    <w:lsdException w:name="Dark List Accent 1" w:semiHidden="0" w:uiPriority="70" w:unhideWhenUsed="0"/>
-    <w:lsdException w:name="Colorful Shading Accent 1" w:semiHidden="0" w:uiPriority="71" w:unhideWhenUsed="0"/>
-    <w:lsdException w:name="Colorful List Accent 1" w:semiHidden="0" w:uiPriority="72" w:unhideWhenUsed="0"/>
-    <w:lsdException w:name="Colorful Grid Accent 1" w:semiHidden="0" w:uiPriority="73" w:unhideWhenUsed="0"/>
-    <w:lsdException w:name="Light Shading Accent 2" w:semiHidden="0" w:uiPriority="60" w:unhideWhenUsed="0"/>
-    <w:lsdException w:name="Light List Accent 2" w:semiHidden="0" w:uiPriority="61" w:unhideWhenUsed="0"/>
-    <w:lsdException w:name="Light Grid Accent 2" w:semiHidden="0" w:uiPriority="62" w:unhideWhenUsed="0"/>
-    <w:lsdException w:name="Medium Shading 1 Accent 2" w:semiHidden="0" w:uiPriority="63" w:unhideWhenUsed="0"/>
-    <w:lsdException w:name="Medium Shading 2 Accent 2" w:semiHidden="0" w:uiPriority="64" w:unhideWhenUsed="0"/>
-    <w:lsdException w:name="Medium List 1 Accent 2" w:semiHidden="0" w:uiPriority="65" w:unhideWhenUsed="0"/>
-    <w:lsdException w:name="Medium List 2 Accent 2" w:semiHidden="0" w:uiPriority="66" w:unhideWhenUsed="0"/>
-    <w:lsdException w:name="Medium Grid 1 Accent 2" w:semiHidden="0" w:uiPriority="67" w:unhideWhenUsed="0"/>
-    <w:lsdException w:name="Medium Grid 2 Accent 2" w:semiHidden="0" w:uiPriority="68" w:unhideWhenUsed="0"/>
-    <w:lsdException w:name="Medium Grid 3 Accent 2" w:semiHidden="0" w:uiPriority="69" w:unhideWhenUsed="0"/>
-    <w:lsdException w:name="Dark List Accent 2" w:semiHidden="0" w:uiPriority="70" w:unhideWhenUsed="0"/>
-    <w:lsdException w:name="Colorful Shading Accent 2" w:semiHidden="0" w:uiPriority="71" w:unhideWhenUsed="0"/>
-    <w:lsdException w:name="Colorful List Accent 2" w:semiHidden="0" w:uiPriority="72" w:unhideWhenUsed="0"/>
-    <w:lsdException w:name="Colorful Grid Accent 2" w:semiHidden="0" w:uiPriority="73" w:unhideWhenUsed="0"/>
-    <w:lsdException w:name="Light Shading Accent 3" w:semiHidden="0" w:uiPriority="60" w:unhideWhenUsed="0"/>
-    <w:lsdException w:name="Light List Accent 3" w:semiHidden="0" w:uiPriority="61" w:unhideWhenUsed="0"/>
-    <w:lsdException w:name="Light Grid Accent 3" w:semiHidden="0" w:uiPriority="62" w:unhideWhenUsed="0"/>
-    <w:lsdException w:name="Medium Shading 1 Accent 3" w:semiHidden="0" w:uiPriority="63" w:unhideWhenUsed="0"/>
-    <w:lsdException w:name="Medium Shading 2 Accent 3" w:semiHidden="0" w:uiPriority="64" w:unhideWhenUsed="0"/>
-    <w:lsdException w:name="Medium List 1 Accent 3" w:semiHidden="0" w:uiPriority="65" w:unhideWhenUsed="0"/>
-    <w:lsdException w:name="Medium List 2 Accent 3" w:semiHidden="0" w:uiPriority="66" w:unhideWhenUsed="0"/>
-    <w:lsdException w:name="Medium Grid 1 Accent 3" w:semiHidden="0" w:uiPriority="67" w:unhideWhenUsed="0"/>
-    <w:lsdException w:name="Medium Grid 2 Accent 3" w:semiHidden="0" w:uiPriority="68" w:unhideWhenUsed="0"/>
-    <w:lsdException w:name="Medium Grid 3 Accent 3" w:semiHidden="0" w:uiPriority="69" w:unhideWhenUsed="0"/>
-    <w:lsdException w:name="Dark List Accent 3" w:semiHidden="0" w:uiPriority="70" w:unhideWhenUsed="0"/>
-    <w:lsdException w:name="Colorful Shading Accent 3" w:semiHidden="0" w:uiPriority="71" w:unhideWhenUsed="0"/>
-    <w:lsdException w:name="Colorful List Accent 3" w:semiHidden="0" w:uiPriority="72" w:unhideWhenUsed="0"/>
-    <w:lsdException w:name="Colorful Grid Accent 3" w:semiHidden="0" w:uiPriority="73" w:unhideWhenUsed="0"/>
-    <w:lsdException w:name="Light Shading Accent 4" w:semiHidden="0" w:uiPriority="60" w:unhideWhenUsed="0"/>
-    <w:lsdException w:name="Light List Accent 4" w:semiHidden="0" w:uiPriority="61" w:unhideWhenUsed="0"/>
-    <w:lsdException w:name="Light Grid Accent 4" w:semiHidden="0" w:uiPriority="62" w:unhideWhenUsed="0"/>
-    <w:lsdException w:name="Medium Shading 1 Accent 4" w:semiHidden="0" w:uiPriority="63" w:unhideWhenUsed="0"/>
-    <w:lsdException w:name="Medium Shading 2 Accent 4" w:semiHidden="0" w:uiPriority="64" w:unhideWhenUsed="0"/>
-    <w:lsdException w:name="Medium List 1 Accent 4" w:semiHidden="0" w:uiPriority="65" w:unhideWhenUsed="0"/>
-    <w:lsdException w:name="Medium List 2 Accent 4" w:semiHidden="0" w:uiPriority="66" w:unhideWhenUsed="0"/>
-    <w:lsdException w:name="Medium Grid 1 Accent 4" w:semiHidden="0" w:uiPriority="67" w:unhideWhenUsed="0"/>
-    <w:lsdException w:name="Medium Grid 2 Accent 4" w:semiHidden="0" w:uiPriority="68" w:unhideWhenUsed="0"/>
-    <w:lsdException w:name="Medium Grid 3 Accent 4" w:semiHidden="0" w:uiPriority="69" w:unhideWhenUsed="0"/>
-    <w:lsdException w:name="Dark List Accent 4" w:semiHidden="0" w:uiPriority="70" w:unhideWhenUsed="0"/>
-    <w:lsdException w:name="Colorful Shading Accent 4" w:semiHidden="0" w:uiPriority="71" w:unhideWhenUsed="0"/>
-    <w:lsdException w:name="Colorful List Accent 4" w:semiHidden="0" w:uiPriority="72" w:unhideWhenUsed="0"/>
-    <w:lsdException w:name="Colorful Grid Accent 4" w:semiHidden="0" w:uiPriority="73" w:unhideWhenUsed="0"/>
-    <w:lsdException w:name="Light Shading Accent 5" w:semiHidden="0" w:uiPriority="60" w:unhideWhenUsed="0"/>
-    <w:lsdException w:name="Light List Accent 5" w:semiHidden="0" w:uiPriority="61" w:unhideWhenUsed="0"/>
-    <w:lsdException w:name="Light Grid Accent 5" w:semiHidden="0" w:uiPriority="62" w:unhideWhenUsed="0"/>
-    <w:lsdException w:name="Medium Shading 1 Accent 5" w:semiHidden="0" w:uiPriority="63" w:unhideWhenUsed="0"/>
-    <w:lsdException w:name="Medium Shading 2 Accent 5" w:semiHidden="0" w:uiPriority="64" w:unhideWhenUsed="0"/>
-    <w:lsdException w:name="Medium List 1 Accent 5" w:semiHidden="0" w:uiPriority="65" w:unhideWhenUsed="0"/>
-    <w:lsdException w:name="Medium List 2 Accent 5" w:semiHidden="0" w:uiPriority="66" w:unhideWhenUsed="0"/>
-    <w:lsdException w:name="Medium Grid 1 Accent 5" w:semiHidden="0" w:uiPriority="67" w:unhideWhenUsed="0"/>
-    <w:lsdException w:name="Medium Grid 2 Accent 5" w:semiHidden="0" w:uiPriority="68" w:unhideWhenUsed="0"/>
-    <w:lsdException w:name="Medium Grid 3 Accent 5" w:semiHidden="0" w:uiPriority="69" w:unhideWhenUsed="0"/>
-    <w:lsdException w:name="Dark List Accent 5" w:semiHidden="0" w:uiPriority="70" w:unhideWhenUsed="0"/>
-    <w:lsdException w:name="Colorful Shading Accent 5" w:semiHidden="0" w:uiPriority="71" w:unhideWhenUsed="0"/>
-    <w:lsdException w:name="Colorful List Accent 5" w:semiHidden="0" w:uiPriority="72" w:unhideWhenUsed="0"/>
-    <w:lsdException w:name="Colorful Grid Accent 5" w:semiHidden="0" w:uiPriority="73" w:unhideWhenUsed="0"/>
-    <w:lsdException w:name="Light Shading Accent 6" w:semiHidden="0" w:uiPriority="60" w:unhideWhenUsed="0"/>
-    <w:lsdException w:name="Light List Accent 6" w:semiHidden="0" w:uiPriority="61" w:unhideWhenUsed="0"/>
-    <w:lsdException w:name="Light Grid Accent 6" w:semiHidden="0" w:uiPriority="62" w:unhideWhenUsed="0"/>
-    <w:lsdException w:name="Medium Shading 1 Accent 6" w:semiHidden="0" w:uiPriority="63" w:unhideWhenUsed="0"/>
-    <w:lsdException w:name="Medium Shading 2 Accent 6" w:semiHidden="0" w:uiPriority="64" w:unhideWhenUsed="0"/>
-    <w:lsdException w:name="Medium List 1 Accent 6" w:semiHidden="0" w:uiPriority="65" w:unhideWhenUsed="0"/>
-    <w:lsdException w:name="Medium List 2 Accent 6" w:semiHidden="0" w:uiPriority="66" w:unhideWhenUsed="0"/>
-    <w:lsdException w:name="Medium Grid 1 Accent 6" w:semiHidden="0" w:uiPriority="67" w:unhideWhenUsed="0"/>
-    <w:lsdException w:name="Medium Grid 2 Accent 6" w:semiHidden="0" w:uiPriority="68" w:unhideWhenUsed="0"/>
-    <w:lsdException w:name="Medium Grid 3 Accent 6" w:semiHidden="0" w:uiPriority="69" w:unhideWhenUsed="0"/>
-    <w:lsdException w:name="Dark List Accent 6" w:semiHidden="0" w:uiPriority="70" w:unhideWhenUsed="0"/>
-    <w:lsdException w:name="Colorful Shading Accent 6" w:semiHidden="0" w:uiPriority="71" w:unhideWhenUsed="0"/>
-    <w:lsdException w:name="Colorful List Accent 6" w:semiHidden="0" w:uiPriority="72" w:unhideWhenUsed="0"/>
-    <w:lsdException w:name="Colorful Grid Accent 6" w:semiHidden="0" w:uiPriority="73" w:unhideWhenUsed="0"/>
-    <w:lsdException w:name="Subtle Emphasis" w:semiHidden="0" w:uiPriority="19" w:unhideWhenUsed="0" w:qFormat="1"/>
-    <w:lsdException w:name="Intense Emphasis" w:semiHidden="0" w:uiPriority="21" w:unhideWhenUsed="0" w:qFormat="1"/>
-    <w:lsdException w:name="Subtle Reference" w:semiHidden="0" w:uiPriority="31" w:unhideWhenUsed="0" w:qFormat="1"/>
-    <w:lsdException w:name="Intense Reference" w:semiHidden="0" w:uiPriority="32" w:unhideWhenUsed="0" w:qFormat="1"/>
-    <w:lsdException w:name="Book Title" w:semiHidden="0" w:uiPriority="33" w:unhideWhenUsed="0" w:qFormat="1"/>
-    <w:lsdException w:name="Bibliography" w:uiPriority="37"/>
-    <w:lsdException w:name="TOC Heading" w:uiPriority="39" w:qFormat="1"/>
-  </w:latentStyles>
-  <w:style w:type="paragraph" w:default="1" w:styleId="Normal">
-    <w:name w:val="Normal"/>
-    <w:qFormat/>
-    <w:rsid w:val="00C25AA9"/>
-    <w:rPr>
-      <w:rFonts w:ascii="Times New Roman" w:eastAsia="Times New Roman" w:hAnsi="Times New Roman" w:cs="Times New Roman"/>
-      <w:lang w:val="en-GB"/>
-    </w:rPr>
-  </w:style>
-  <w:style w:type="character" w:default="1" w:styleId="DefaultParagraphFont">
-    <w:name w:val="Default Paragraph Font"/>
-    <w:uiPriority w:val="1"/>
-    <w:semiHidden/>
-    <w:unhideWhenUsed/>
-  </w:style>
-  <w:style w:type="table" w:default="1" w:styleId="TableNormal">
-    <w:name w:val="Normal Table"/>
-    <w:uiPriority w:val="99"/>
-    <w:semiHidden/>
-    <w:unhideWhenUsed/>
-    <w:tblPr>
-      <w:tblInd w:w="0" w:type="dxa"/>
-      <w:tblCellMar>
-        <w:top w:w="0" w:type="dxa"/>
-        <w:left w:w="108" w:type="dxa"/>
-        <w:bottom w:w="0" w:type="dxa"/>
-        <w:right w:w="108" w:type="dxa"/>
-      </w:tblCellMar>
-    </w:tblPr>
-  </w:style>
-  <w:style w:type="numbering" w:default="1" w:styleId="NoList">
-    <w:name w:val="No List"/>
-    <w:uiPriority w:val="99"/>
-    <w:semiHidden/>
-    <w:unhideWhenUsed/>
-  </w:style>
-  <w:style w:type="paragraph" w:styleId="BalloonText">
-    <w:name w:val="Balloon Text"/>
-    <w:basedOn w:val="Normal"/>
-    <w:link w:val="BalloonTextChar"/>
-    <w:uiPriority w:val="99"/>
-    <w:semiHidden/>
-    <w:unhideWhenUsed/>
-    <w:rsid w:val="00C25AA9"/>
-    <w:rPr>
-      <w:rFonts w:ascii="Lucida Grande" w:hAnsi="Lucida Grande"/>
-      <w:sz w:val="18"/>
-      <w:szCs w:val="18"/>
-    </w:rPr>
-  </w:style>
-  <w:style w:type="character" w:customStyle="1" w:styleId="BalloonTextChar">
-    <w:name w:val="Balloon Text Char"/>
-    <w:basedOn w:val="DefaultParagraphFont"/>
-    <w:link w:val="BalloonText"/>
-    <w:uiPriority w:val="99"/>
-    <w:semiHidden/>
-    <w:rsid w:val="00C25AA9"/>
-    <w:rPr>
-      <w:rFonts w:ascii="Lucida Grande" w:eastAsia="Times New Roman" w:hAnsi="Lucida Grande" w:cs="Times New Roman"/>
-      <w:sz w:val="18"/>
-      <w:szCs w:val="18"/>
-      <w:lang w:val="en-GB"/>
-    </w:rPr>
-  </w:style>
-  <w:style w:type="paragraph" w:styleId="ListParagraph">
-    <w:name w:val="List Paragraph"/>
-    <w:basedOn w:val="Normal"/>
-    <w:uiPriority w:val="34"/>
-    <w:qFormat/>
-    <w:rsid w:val="00C25AA9"/>
-    <w:pPr>
-      <w:ind w:left="720"/>
-    </w:pPr>
-  </w:style>
-  <w:style w:type="table" w:styleId="TableGrid">
-    <w:name w:val="Table Grid"/>
-    <w:basedOn w:val="TableNormal"/>
-    <w:uiPriority w:val="59"/>
-    <w:rsid w:val="00C25AA9"/>
-    <w:rPr>
-      <w:rFonts w:ascii="Times New Roman" w:eastAsia="Times New Roman" w:hAnsi="Times New Roman" w:cs="Times New Roman"/>
-      <w:sz w:val="20"/>
-      <w:szCs w:val="20"/>
-      <w:lang w:val="en-IE" w:eastAsia="en-IE"/>
-    </w:rPr>
-    <w:tblPr>
-      <w:tblInd w:w="0" w:type="dxa"/>
-      <w:tblBorders>
-        <w:top w:val="single" w:sz="4" w:space="0" w:color="auto"/>
-        <w:left w:val="single" w:sz="4" w:space="0" w:color="auto"/>
-        <w:bottom w:val="single" w:sz="4" w:space="0" w:color="auto"/>
-        <w:right w:val="single" w:sz="4" w:space="0" w:color="auto"/>
-        <w:insideH w:val="single" w:sz="4" w:space="0" w:color="auto"/>
-        <w:insideV w:val="single" w:sz="4" w:space="0" w:color="auto"/>
-      </w:tblBorders>
-      <w:tblCellMar>
-        <w:top w:w="0" w:type="dxa"/>
-        <w:left w:w="108" w:type="dxa"/>
-        <w:bottom w:w="0" w:type="dxa"/>
-        <w:right w:w="108" w:type="dxa"/>
-      </w:tblCellMar>
     </w:tblPr>
   </w:style>
 </w:styles>

</xml_diff>

<commit_message>
update expected value & probability .
</commit_message>
<xml_diff>
--- a/statistics_examples.docx
+++ b/statistics_examples.docx
@@ -2038,10 +2038,7 @@
         <w:t>here are no outliers.</w:t>
       </w:r>
     </w:p>
-    <w:p>
-      <w:bookmarkStart w:id="0" w:name="_GoBack"/>
-      <w:bookmarkEnd w:id="0"/>
-    </w:p>
+    <w:p/>
     <w:p>
       <w:r>
         <w:t>Calculate z scores for each value and rejects those &gt; 2, or less than – 2</w:t>
@@ -2081,7 +2078,19 @@
         <w:jc w:val="both"/>
       </w:pPr>
       <w:r>
-        <w:t xml:space="preserve">A gymnasium is looking to offer two levels of service, one priced at €200/month and another at €75/month. The gymnasium offers free try out sessions to generate new customers, and finds that 10% of the attendees will sign up for the €200 service, 50% for the €50 service, and 40% will not sign up for anything. </w:t>
+        <w:t>A gymnasium is looking to offer two levels of service, one priced</w:t>
+      </w:r>
+      <w:r>
+        <w:t xml:space="preserve"> at €200/month and another at €</w:t>
+      </w:r>
+      <w:r>
+        <w:t>5</w:t>
+      </w:r>
+      <w:r>
+        <w:t>0</w:t>
+      </w:r>
+      <w:r>
+        <w:t xml:space="preserve">/month. The gymnasium offers free try out sessions to generate new customers, and finds that 10% of the attendees will sign up for the €200 service, 50% for the €50 service, and 40% will not sign up for anything. </w:t>
       </w:r>
     </w:p>
     <w:p>
@@ -2636,7 +2645,25 @@
         <w:jc w:val="both"/>
       </w:pPr>
       <w:r>
-        <w:t xml:space="preserve">They have also determined that if the system experiences power surges, it is repairable 15% of the time. Similarly, if hardware controller the system is repairable 70% of the time, and if memory failure occurs, the system is repairable 90% of the time. </w:t>
+        <w:t xml:space="preserve">They have also determined that if the system </w:t>
+      </w:r>
+      <w:r>
+        <w:t>experiences power surges, it crashes</w:t>
+      </w:r>
+      <w:r>
+        <w:t xml:space="preserve"> 15% of the time. Similarly, if hardware controller the system </w:t>
+      </w:r>
+      <w:r>
+        <w:t>crashes</w:t>
+      </w:r>
+      <w:r>
+        <w:t xml:space="preserve"> 70% of the time, and if memory failure occurs, the system </w:t>
+      </w:r>
+      <w:r>
+        <w:t>crashes</w:t>
+      </w:r>
+      <w:r>
+        <w:t xml:space="preserve"> 90% of the time. </w:t>
       </w:r>
     </w:p>
     <w:p>
@@ -2765,7 +2792,6 @@
         <w:jc w:val="both"/>
       </w:pPr>
       <w:r>
-        <w:lastRenderedPageBreak/>
         <w:tab/>
         <w:t>(10 Marks)</w:t>
       </w:r>
@@ -2778,24 +2804,125 @@
     </w:p>
     <w:p>
       <w:r>
-        <w:t>R: Repairable</w:t>
-      </w:r>
-    </w:p>
-    <w:p>
-      <w:r>
-        <w:t>PF: Power Failure</w:t>
-      </w:r>
-    </w:p>
-    <w:p>
-      <w:r>
-        <w:t>HF: Hardware Failure</w:t>
-      </w:r>
-    </w:p>
-    <w:p>
-      <w:r>
-        <w:t>MF: Memory Failure</w:t>
-      </w:r>
-    </w:p>
+        <w:t>P(PS)</w:t>
+      </w:r>
+      <w:r>
+        <w:t>: Power Failure</w:t>
+      </w:r>
+      <w:r>
+        <w:t xml:space="preserve"> = 0.02</w:t>
+      </w:r>
+    </w:p>
+    <w:p>
+      <w:r>
+        <w:t>P(</w:t>
+      </w:r>
+      <w:r>
+        <w:t>H</w:t>
+      </w:r>
+      <w:r>
+        <w:t>C)</w:t>
+      </w:r>
+      <w:r>
+        <w:t xml:space="preserve">: Hardware </w:t>
+      </w:r>
+      <w:r>
+        <w:t>Controller = 0.04</w:t>
+      </w:r>
+    </w:p>
+    <w:p>
+      <w:r>
+        <w:t>P(</w:t>
+      </w:r>
+      <w:r>
+        <w:t>MF</w:t>
+      </w:r>
+      <w:r>
+        <w:t>)</w:t>
+      </w:r>
+      <w:r>
+        <w:t>: Memory Failure</w:t>
+      </w:r>
+      <w:r>
+        <w:t xml:space="preserve"> = 0.03</w:t>
+      </w:r>
+    </w:p>
+    <w:p/>
+    <w:p>
+      <w:r>
+        <w:t>P(C|PS) = 0.15</w:t>
+      </w:r>
+    </w:p>
+    <w:p>
+      <w:r>
+        <w:t>P(C|</w:t>
+      </w:r>
+      <w:r>
+        <w:t>HC</w:t>
+      </w:r>
+      <w:r>
+        <w:t>) = 0.</w:t>
+      </w:r>
+      <w:r>
+        <w:t>7</w:t>
+      </w:r>
+    </w:p>
+    <w:p>
+      <w:r>
+        <w:t>P(C|</w:t>
+      </w:r>
+      <w:r>
+        <w:t>MF</w:t>
+      </w:r>
+      <w:r>
+        <w:t>) = 0.</w:t>
+      </w:r>
+      <w:r>
+        <w:t>9</w:t>
+      </w:r>
+    </w:p>
+    <w:p/>
+    <w:p>
+      <w:r>
+        <w:t>P(C) = 0.02 * 0.15 + 0.04 * 0.7 + 0.03 * 0.9 = 0.058</w:t>
+      </w:r>
+    </w:p>
+    <w:p/>
+    <w:p>
+      <w:r>
+        <w:t xml:space="preserve">P(PS|C) </w:t>
+      </w:r>
+      <w:proofErr w:type="gramStart"/>
+      <w:r>
+        <w:t>= ?</w:t>
+      </w:r>
+      <w:proofErr w:type="gramEnd"/>
+    </w:p>
+    <w:p>
+      <w:r>
+        <w:t xml:space="preserve">P(HC|C) </w:t>
+      </w:r>
+      <w:proofErr w:type="gramStart"/>
+      <w:r>
+        <w:t>= ?</w:t>
+      </w:r>
+      <w:proofErr w:type="gramEnd"/>
+    </w:p>
+    <w:p>
+      <w:r>
+        <w:t xml:space="preserve">P(MF|C) </w:t>
+      </w:r>
+      <w:proofErr w:type="gramStart"/>
+      <w:r>
+        <w:t>= ?</w:t>
+      </w:r>
+      <w:proofErr w:type="gramEnd"/>
+    </w:p>
+    <w:p>
+      <w:bookmarkStart w:id="0" w:name="_GoBack"/>
+      <w:bookmarkEnd w:id="0"/>
+    </w:p>
+    <w:p/>
     <w:p/>
     <w:p>
       <w:pPr>
@@ -2859,6 +2986,7 @@
           <w:szCs w:val="22"/>
           <w:lang w:val="en-IE" w:eastAsia="en-IE"/>
         </w:rPr>
+        <w:lastRenderedPageBreak/>
         <w:drawing>
           <wp:inline distT="0" distB="0" distL="0" distR="0" wp14:anchorId="06B285A1" wp14:editId="09BD3261">
             <wp:extent cx="4611350" cy="3181350"/>
@@ -2927,7 +3055,6 @@
           <w:szCs w:val="22"/>
           <w:lang w:val="en-IE" w:eastAsia="en-IE"/>
         </w:rPr>
-        <w:lastRenderedPageBreak/>
         <w:drawing>
           <wp:inline distT="0" distB="0" distL="0" distR="0" wp14:anchorId="3A427241" wp14:editId="2225F83D">
             <wp:extent cx="4632059" cy="2019300"/>
@@ -3062,7 +3189,11 @@
         <w:t xml:space="preserve">(Fall 1998) </w:t>
       </w:r>
       <w:r>
-        <w:t xml:space="preserve">used multiple regression to model the students’ perceptions of their ability in science classes. The sample consisted of 165 Grade 5-Grade 8 students in six performance-based science classrooms, all of which use hands-on activities as the main teaching tool. The dependent variable of interest, the student’s perception of his or her ability (y), was measured on a </w:t>
+        <w:t>used multiple regression to model the students’ perceptions of their ability in science classes. The sample consisted of 165 Grade 5-Grade 8 students in six performance-based science classrooms, all of which use hands-</w:t>
+      </w:r>
+      <w:r>
+        <w:lastRenderedPageBreak/>
+        <w:t xml:space="preserve">on activities as the main teaching tool. The dependent variable of interest, the student’s perception of his or her ability (y), was measured on a </w:t>
       </w:r>
       <w:proofErr w:type="gramStart"/>
       <w:r>
@@ -3225,7 +3356,6 @@
         <w:jc w:val="both"/>
       </w:pPr>
       <w:r>
-        <w:lastRenderedPageBreak/>
         <w:t xml:space="preserve">The estimated </w:t>
       </w:r>
       <w:r>

</xml_diff>